<commit_message>
couldn't fix appedix lettering so just labeled heading
</commit_message>
<xml_diff>
--- a/dist/output-numbered.docx
+++ b/dist/output-numbered.docx
@@ -95,7 +95,7 @@
         <w:pStyle w:val="BodyText"/>
       </w:pPr>
       <w:r>
-        <w:t xml:space="preserve">v0.1 Edition (Alpha Testing)</w:t>
+        <w:t xml:space="preserve">v0.1.2 Edition (Alpha Testing)</w:t>
       </w:r>
     </w:p>
     <w:p>
@@ -464,12 +464,12 @@
           <w:numId w:val="1001"/>
         </w:numPr>
       </w:pPr>
-      <w:hyperlink w:anchor="chapter-1-start-with-the-end-in-mind">
-        <w:r>
-          <w:rPr>
-            <w:rStyle w:val="Hyperlink"/>
-          </w:rPr>
-          <w:t xml:space="preserve">CHAPTER 1: Start with the End in Mind</w:t>
+      <w:hyperlink w:anchor="start-here">
+        <w:r>
+          <w:rPr>
+            <w:rStyle w:val="Hyperlink"/>
+          </w:rPr>
+          <w:t xml:space="preserve">START HERE</w:t>
         </w:r>
       </w:hyperlink>
     </w:p>
@@ -498,12 +498,894 @@
           <w:numId w:val="1001"/>
         </w:numPr>
       </w:pPr>
-      <w:hyperlink w:anchor="chapter-2-markdown">
-        <w:r>
-          <w:rPr>
-            <w:rStyle w:val="Hyperlink"/>
-          </w:rPr>
-          <w:t xml:space="preserve">CHAPTER 2: Markdown?</w:t>
+      <w:hyperlink w:anchor="markdown">
+        <w:r>
+          <w:rPr>
+            <w:rStyle w:val="Hyperlink"/>
+          </w:rPr>
+          <w:t xml:space="preserve">MARKDOWN</w:t>
+        </w:r>
+      </w:hyperlink>
+    </w:p>
+    <w:p>
+      <w:pPr>
+        <w:pStyle w:val="Compact"/>
+        <w:numPr>
+          <w:ilvl w:val="1"/>
+          <w:numId w:val="1006"/>
+        </w:numPr>
+      </w:pPr>
+      <w:hyperlink w:anchor="markdown-syntax">
+        <w:r>
+          <w:rPr>
+            <w:rStyle w:val="Hyperlink"/>
+          </w:rPr>
+          <w:t xml:space="preserve">MARKDOWN SYNTAX</w:t>
+        </w:r>
+      </w:hyperlink>
+    </w:p>
+    <w:p>
+      <w:pPr>
+        <w:pStyle w:val="Compact"/>
+        <w:numPr>
+          <w:ilvl w:val="1"/>
+          <w:numId w:val="1006"/>
+        </w:numPr>
+      </w:pPr>
+      <w:hyperlink w:anchor="headings--and-">
+        <w:r>
+          <w:rPr>
+            <w:rStyle w:val="Hyperlink"/>
+          </w:rPr>
+          <w:t xml:space="preserve">Headings</w:t>
+        </w:r>
+        <w:r>
+          <w:rPr>
+            <w:rStyle w:val="Hyperlink"/>
+          </w:rPr>
+          <w:t xml:space="preserve"> </w:t>
+        </w:r>
+        <w:r>
+          <w:rPr>
+            <w:rStyle w:val="VerbatimChar"/>
+          </w:rPr>
+          <w:t xml:space="preserve">#</w:t>
+        </w:r>
+        <w:r>
+          <w:rPr>
+            <w:rStyle w:val="Hyperlink"/>
+          </w:rPr>
+          <w:t xml:space="preserve"> </w:t>
+        </w:r>
+        <w:r>
+          <w:rPr>
+            <w:rStyle w:val="Hyperlink"/>
+          </w:rPr>
+          <w:t xml:space="preserve">and</w:t>
+        </w:r>
+        <w:r>
+          <w:rPr>
+            <w:rStyle w:val="Hyperlink"/>
+          </w:rPr>
+          <w:t xml:space="preserve"> </w:t>
+        </w:r>
+        <w:r>
+          <w:rPr>
+            <w:rStyle w:val="VerbatimChar"/>
+          </w:rPr>
+          <w:t xml:space="preserve">##</w:t>
+        </w:r>
+      </w:hyperlink>
+    </w:p>
+    <w:p>
+      <w:pPr>
+        <w:pStyle w:val="Compact"/>
+        <w:numPr>
+          <w:ilvl w:val="1"/>
+          <w:numId w:val="1006"/>
+        </w:numPr>
+      </w:pPr>
+      <w:hyperlink w:anchor="escape-symbol-">
+        <w:r>
+          <w:rPr>
+            <w:rStyle w:val="Hyperlink"/>
+          </w:rPr>
+          <w:t xml:space="preserve">Escape Symbol</w:t>
+        </w:r>
+        <w:r>
+          <w:rPr>
+            <w:rStyle w:val="Hyperlink"/>
+          </w:rPr>
+          <w:t xml:space="preserve"> </w:t>
+        </w:r>
+        <w:r>
+          <w:rPr>
+            <w:rStyle w:val="VerbatimChar"/>
+          </w:rPr>
+          <w:t xml:space="preserve">\</w:t>
+        </w:r>
+      </w:hyperlink>
+    </w:p>
+    <w:p>
+      <w:pPr>
+        <w:pStyle w:val="Compact"/>
+        <w:numPr>
+          <w:ilvl w:val="1"/>
+          <w:numId w:val="1006"/>
+        </w:numPr>
+      </w:pPr>
+      <w:hyperlink w:anchor="bullets-with----and-_">
+        <w:r>
+          <w:rPr>
+            <w:rStyle w:val="Hyperlink"/>
+          </w:rPr>
+          <w:t xml:space="preserve">Bullets with</w:t>
+        </w:r>
+        <w:r>
+          <w:rPr>
+            <w:rStyle w:val="Hyperlink"/>
+          </w:rPr>
+          <w:t xml:space="preserve"> </w:t>
+        </w:r>
+        <w:r>
+          <w:rPr>
+            <w:rStyle w:val="VerbatimChar"/>
+          </w:rPr>
+          <w:t xml:space="preserve">#</w:t>
+        </w:r>
+        <w:r>
+          <w:rPr>
+            <w:rStyle w:val="Hyperlink"/>
+          </w:rPr>
+          <w:t xml:space="preserve">,</w:t>
+        </w:r>
+        <w:r>
+          <w:rPr>
+            <w:rStyle w:val="Hyperlink"/>
+          </w:rPr>
+          <w:t xml:space="preserve"> </w:t>
+        </w:r>
+        <w:r>
+          <w:rPr>
+            <w:rStyle w:val="VerbatimChar"/>
+          </w:rPr>
+          <w:t xml:space="preserve">-</w:t>
+        </w:r>
+        <w:r>
+          <w:rPr>
+            <w:rStyle w:val="Hyperlink"/>
+          </w:rPr>
+          <w:t xml:space="preserve"> </w:t>
+        </w:r>
+        <w:r>
+          <w:rPr>
+            <w:rStyle w:val="Hyperlink"/>
+          </w:rPr>
+          <w:t xml:space="preserve">and</w:t>
+        </w:r>
+        <w:r>
+          <w:rPr>
+            <w:rStyle w:val="Hyperlink"/>
+          </w:rPr>
+          <w:t xml:space="preserve"> </w:t>
+        </w:r>
+        <w:r>
+          <w:rPr>
+            <w:rStyle w:val="VerbatimChar"/>
+          </w:rPr>
+          <w:t xml:space="preserve">_</w:t>
+        </w:r>
+      </w:hyperlink>
+    </w:p>
+    <w:p>
+      <w:pPr>
+        <w:pStyle w:val="Compact"/>
+        <w:numPr>
+          <w:ilvl w:val="1"/>
+          <w:numId w:val="1006"/>
+        </w:numPr>
+      </w:pPr>
+      <w:hyperlink w:anchor="multi-level-list">
+        <w:r>
+          <w:rPr>
+            <w:rStyle w:val="Hyperlink"/>
+          </w:rPr>
+          <w:t xml:space="preserve">Multi level list</w:t>
+        </w:r>
+      </w:hyperlink>
+    </w:p>
+    <w:p>
+      <w:pPr>
+        <w:pStyle w:val="Compact"/>
+        <w:numPr>
+          <w:ilvl w:val="1"/>
+          <w:numId w:val="1006"/>
+        </w:numPr>
+      </w:pPr>
+      <w:hyperlink w:anchor="numbered-lists-1">
+        <w:r>
+          <w:rPr>
+            <w:rStyle w:val="Hyperlink"/>
+          </w:rPr>
+          <w:t xml:space="preserve">Numbered Lists</w:t>
+        </w:r>
+        <w:r>
+          <w:rPr>
+            <w:rStyle w:val="Hyperlink"/>
+          </w:rPr>
+          <w:t xml:space="preserve"> </w:t>
+        </w:r>
+        <w:r>
+          <w:rPr>
+            <w:rStyle w:val="VerbatimChar"/>
+          </w:rPr>
+          <w:t xml:space="preserve">1.</w:t>
+        </w:r>
+      </w:hyperlink>
+    </w:p>
+    <w:p>
+      <w:pPr>
+        <w:pStyle w:val="Compact"/>
+        <w:numPr>
+          <w:ilvl w:val="1"/>
+          <w:numId w:val="1006"/>
+        </w:numPr>
+      </w:pPr>
+      <w:hyperlink w:anchor="bold--">
+        <w:r>
+          <w:rPr>
+            <w:rStyle w:val="Hyperlink"/>
+          </w:rPr>
+          <w:t xml:space="preserve">Bold</w:t>
+        </w:r>
+        <w:r>
+          <w:rPr>
+            <w:rStyle w:val="Hyperlink"/>
+          </w:rPr>
+          <w:t xml:space="preserve"> </w:t>
+        </w:r>
+        <w:r>
+          <w:rPr>
+            <w:rStyle w:val="VerbatimChar"/>
+          </w:rPr>
+          <w:t xml:space="preserve">**</w:t>
+        </w:r>
+      </w:hyperlink>
+    </w:p>
+    <w:p>
+      <w:pPr>
+        <w:pStyle w:val="Compact"/>
+        <w:numPr>
+          <w:ilvl w:val="1"/>
+          <w:numId w:val="1006"/>
+        </w:numPr>
+      </w:pPr>
+      <w:hyperlink w:anchor="italics--_">
+        <w:r>
+          <w:rPr>
+            <w:rStyle w:val="Hyperlink"/>
+          </w:rPr>
+          <w:t xml:space="preserve">Italics</w:t>
+        </w:r>
+        <w:r>
+          <w:rPr>
+            <w:rStyle w:val="Hyperlink"/>
+          </w:rPr>
+          <w:t xml:space="preserve"> </w:t>
+        </w:r>
+        <w:r>
+          <w:rPr>
+            <w:rStyle w:val="VerbatimChar"/>
+          </w:rPr>
+          <w:t xml:space="preserve">_</w:t>
+        </w:r>
+      </w:hyperlink>
+    </w:p>
+    <w:p>
+      <w:pPr>
+        <w:pStyle w:val="Compact"/>
+        <w:numPr>
+          <w:ilvl w:val="1"/>
+          <w:numId w:val="1006"/>
+        </w:numPr>
+      </w:pPr>
+      <w:hyperlink w:anchor="block-quote--">
+        <w:r>
+          <w:rPr>
+            <w:rStyle w:val="Hyperlink"/>
+          </w:rPr>
+          <w:t xml:space="preserve">Block Quote</w:t>
+        </w:r>
+        <w:r>
+          <w:rPr>
+            <w:rStyle w:val="Hyperlink"/>
+          </w:rPr>
+          <w:t xml:space="preserve"> </w:t>
+        </w:r>
+        <w:r>
+          <w:rPr>
+            <w:rStyle w:val="VerbatimChar"/>
+          </w:rPr>
+          <w:t xml:space="preserve">&gt;</w:t>
+        </w:r>
+      </w:hyperlink>
+    </w:p>
+    <w:p>
+      <w:pPr>
+        <w:pStyle w:val="Compact"/>
+        <w:numPr>
+          <w:ilvl w:val="1"/>
+          <w:numId w:val="1006"/>
+        </w:numPr>
+      </w:pPr>
+      <w:hyperlink w:anchor="code--">
+        <w:r>
+          <w:rPr>
+            <w:rStyle w:val="Hyperlink"/>
+          </w:rPr>
+          <w:t xml:space="preserve">CODE `</w:t>
+        </w:r>
+      </w:hyperlink>
+    </w:p>
+    <w:p>
+      <w:pPr>
+        <w:pStyle w:val="Compact"/>
+        <w:numPr>
+          <w:ilvl w:val="2"/>
+          <w:numId w:val="1007"/>
+        </w:numPr>
+      </w:pPr>
+      <w:hyperlink w:anchor="other-code-formats">
+        <w:r>
+          <w:rPr>
+            <w:rStyle w:val="Hyperlink"/>
+          </w:rPr>
+          <w:t xml:space="preserve">Other Code formats</w:t>
+        </w:r>
+      </w:hyperlink>
+    </w:p>
+    <w:p>
+      <w:pPr>
+        <w:pStyle w:val="Compact"/>
+        <w:numPr>
+          <w:ilvl w:val="1"/>
+          <w:numId w:val="1006"/>
+        </w:numPr>
+      </w:pPr>
+      <w:hyperlink w:anchor="alertcode">
+        <w:r>
+          <w:rPr>
+            <w:rStyle w:val="Hyperlink"/>
+          </w:rPr>
+          <w:t xml:space="preserve">Alert/code</w:t>
+        </w:r>
+      </w:hyperlink>
+    </w:p>
+    <w:p>
+      <w:pPr>
+        <w:pStyle w:val="Compact"/>
+        <w:numPr>
+          <w:ilvl w:val="1"/>
+          <w:numId w:val="1006"/>
+        </w:numPr>
+      </w:pPr>
+      <w:hyperlink w:anchor="horizontal-line--">
+        <w:r>
+          <w:rPr>
+            <w:rStyle w:val="Hyperlink"/>
+          </w:rPr>
+          <w:t xml:space="preserve">Horizontal line</w:t>
+        </w:r>
+        <w:r>
+          <w:rPr>
+            <w:rStyle w:val="Hyperlink"/>
+          </w:rPr>
+          <w:t xml:space="preserve"> </w:t>
+        </w:r>
+        <w:r>
+          <w:rPr>
+            <w:rStyle w:val="VerbatimChar"/>
+          </w:rPr>
+          <w:t xml:space="preserve">---</w:t>
+        </w:r>
+      </w:hyperlink>
+    </w:p>
+    <w:p>
+      <w:pPr>
+        <w:pStyle w:val="Compact"/>
+        <w:numPr>
+          <w:ilvl w:val="1"/>
+          <w:numId w:val="1006"/>
+        </w:numPr>
+      </w:pPr>
+      <w:hyperlink w:anchor="manual-line-break">
+        <w:r>
+          <w:rPr>
+            <w:rStyle w:val="Hyperlink"/>
+          </w:rPr>
+          <w:t xml:space="preserve">Manual line break</w:t>
+        </w:r>
+      </w:hyperlink>
+    </w:p>
+    <w:p>
+      <w:pPr>
+        <w:pStyle w:val="Compact"/>
+        <w:numPr>
+          <w:ilvl w:val="1"/>
+          <w:numId w:val="1006"/>
+        </w:numPr>
+      </w:pPr>
+      <w:hyperlink w:anchor="indent">
+        <w:r>
+          <w:rPr>
+            <w:rStyle w:val="Hyperlink"/>
+          </w:rPr>
+          <w:t xml:space="preserve">Indent</w:t>
+        </w:r>
+      </w:hyperlink>
+    </w:p>
+    <w:p>
+      <w:pPr>
+        <w:pStyle w:val="Compact"/>
+        <w:numPr>
+          <w:ilvl w:val="1"/>
+          <w:numId w:val="1006"/>
+        </w:numPr>
+      </w:pPr>
+      <w:hyperlink w:anchor="tables-xxx">
+        <w:r>
+          <w:rPr>
+            <w:rStyle w:val="Hyperlink"/>
+          </w:rPr>
+          <w:t xml:space="preserve">Tables</w:t>
+        </w:r>
+        <w:r>
+          <w:rPr>
+            <w:rStyle w:val="Hyperlink"/>
+          </w:rPr>
+          <w:t xml:space="preserve"> </w:t>
+        </w:r>
+        <w:r>
+          <w:rPr>
+            <w:rStyle w:val="VerbatimChar"/>
+          </w:rPr>
+          <w:t xml:space="preserve">|x|x|x|</w:t>
+        </w:r>
+      </w:hyperlink>
+    </w:p>
+    <w:p>
+      <w:pPr>
+        <w:pStyle w:val="Compact"/>
+        <w:numPr>
+          <w:ilvl w:val="1"/>
+          <w:numId w:val="1006"/>
+        </w:numPr>
+      </w:pPr>
+      <w:hyperlink w:anchor="table-text-alignment">
+        <w:r>
+          <w:rPr>
+            <w:rStyle w:val="Hyperlink"/>
+          </w:rPr>
+          <w:t xml:space="preserve">Table Text Alignment</w:t>
+        </w:r>
+      </w:hyperlink>
+    </w:p>
+    <w:p>
+      <w:pPr>
+        <w:pStyle w:val="Compact"/>
+        <w:numPr>
+          <w:ilvl w:val="1"/>
+          <w:numId w:val="1006"/>
+        </w:numPr>
+      </w:pPr>
+      <w:hyperlink w:anchor="links---or-">
+        <w:r>
+          <w:rPr>
+            <w:rStyle w:val="Hyperlink"/>
+          </w:rPr>
+          <w:t xml:space="preserve">Links =</w:t>
+        </w:r>
+        <w:r>
+          <w:rPr>
+            <w:rStyle w:val="Hyperlink"/>
+          </w:rPr>
+          <w:t xml:space="preserve"> </w:t>
+        </w:r>
+        <w:r>
+          <w:rPr>
+            <w:rStyle w:val="VerbatimChar"/>
+          </w:rPr>
+          <w:t xml:space="preserve">&lt;&gt;</w:t>
+        </w:r>
+        <w:r>
+          <w:rPr>
+            <w:rStyle w:val="Hyperlink"/>
+          </w:rPr>
+          <w:t xml:space="preserve"> </w:t>
+        </w:r>
+        <w:r>
+          <w:rPr>
+            <w:rStyle w:val="Hyperlink"/>
+          </w:rPr>
+          <w:t xml:space="preserve">or ``</w:t>
+        </w:r>
+      </w:hyperlink>
+    </w:p>
+    <w:p>
+      <w:pPr>
+        <w:pStyle w:val="Compact"/>
+        <w:numPr>
+          <w:ilvl w:val="1"/>
+          <w:numId w:val="1006"/>
+        </w:numPr>
+      </w:pPr>
+      <w:hyperlink w:anchor="reference-style-links">
+        <w:r>
+          <w:rPr>
+            <w:rStyle w:val="Hyperlink"/>
+          </w:rPr>
+          <w:t xml:space="preserve">Reference Style Links</w:t>
+        </w:r>
+      </w:hyperlink>
+    </w:p>
+    <w:p>
+      <w:pPr>
+        <w:pStyle w:val="Compact"/>
+        <w:numPr>
+          <w:ilvl w:val="1"/>
+          <w:numId w:val="1006"/>
+        </w:numPr>
+      </w:pPr>
+      <w:hyperlink w:anchor="images-">
+        <w:r>
+          <w:rPr>
+            <w:rStyle w:val="Hyperlink"/>
+          </w:rPr>
+          <w:t xml:space="preserve">Images</w:t>
+        </w:r>
+        <w:r>
+          <w:rPr>
+            <w:rStyle w:val="Hyperlink"/>
+          </w:rPr>
+          <w:t xml:space="preserve"> </w:t>
+        </w:r>
+        <w:r>
+          <w:rPr>
+            <w:rStyle w:val="VerbatimChar"/>
+          </w:rPr>
+          <w:t xml:space="preserve">![]()</w:t>
+        </w:r>
+      </w:hyperlink>
+    </w:p>
+    <w:p>
+      <w:pPr>
+        <w:pStyle w:val="Compact"/>
+        <w:numPr>
+          <w:ilvl w:val="1"/>
+          <w:numId w:val="1006"/>
+        </w:numPr>
+      </w:pPr>
+      <w:hyperlink w:anchor="extended-markdown">
+        <w:r>
+          <w:rPr>
+            <w:rStyle w:val="Hyperlink"/>
+          </w:rPr>
+          <w:t xml:space="preserve">EXTENDED MARKDOWN</w:t>
+        </w:r>
+      </w:hyperlink>
+    </w:p>
+    <w:p>
+      <w:pPr>
+        <w:pStyle w:val="Compact"/>
+        <w:numPr>
+          <w:ilvl w:val="2"/>
+          <w:numId w:val="1008"/>
+        </w:numPr>
+      </w:pPr>
+      <w:hyperlink w:anchor="underlining">
+        <w:r>
+          <w:rPr>
+            <w:rStyle w:val="Hyperlink"/>
+          </w:rPr>
+          <w:t xml:space="preserve">Underlining</w:t>
+        </w:r>
+      </w:hyperlink>
+    </w:p>
+    <w:p>
+      <w:pPr>
+        <w:pStyle w:val="Compact"/>
+        <w:numPr>
+          <w:ilvl w:val="2"/>
+          <w:numId w:val="1008"/>
+        </w:numPr>
+      </w:pPr>
+      <w:hyperlink w:anchor="text-alignment-center">
+        <w:r>
+          <w:rPr>
+            <w:rStyle w:val="Hyperlink"/>
+          </w:rPr>
+          <w:t xml:space="preserve">Text Alignment</w:t>
+        </w:r>
+        <w:r>
+          <w:rPr>
+            <w:rStyle w:val="Hyperlink"/>
+          </w:rPr>
+          <w:t xml:space="preserve"> </w:t>
+        </w:r>
+        <w:r>
+          <w:rPr>
+            <w:rStyle w:val="VerbatimChar"/>
+          </w:rPr>
+          <w:t xml:space="preserve">&lt;center&gt;</w:t>
+        </w:r>
+      </w:hyperlink>
+    </w:p>
+    <w:p>
+      <w:pPr>
+        <w:pStyle w:val="Compact"/>
+        <w:numPr>
+          <w:ilvl w:val="2"/>
+          <w:numId w:val="1008"/>
+        </w:numPr>
+      </w:pPr>
+      <w:hyperlink w:anchor="color">
+        <w:r>
+          <w:rPr>
+            <w:rStyle w:val="Hyperlink"/>
+          </w:rPr>
+          <w:t xml:space="preserve">Color</w:t>
+        </w:r>
+      </w:hyperlink>
+    </w:p>
+    <w:p>
+      <w:pPr>
+        <w:pStyle w:val="Compact"/>
+        <w:numPr>
+          <w:ilvl w:val="2"/>
+          <w:numId w:val="1008"/>
+        </w:numPr>
+      </w:pPr>
+      <w:hyperlink w:anchor="strikethrough-">
+        <w:r>
+          <w:rPr>
+            <w:rStyle w:val="Hyperlink"/>
+          </w:rPr>
+          <w:t xml:space="preserve">Strikethrough</w:t>
+        </w:r>
+        <w:r>
+          <w:rPr>
+            <w:rStyle w:val="Hyperlink"/>
+          </w:rPr>
+          <w:t xml:space="preserve"> </w:t>
+        </w:r>
+        <w:r>
+          <w:rPr>
+            <w:rStyle w:val="VerbatimChar"/>
+          </w:rPr>
+          <w:t xml:space="preserve">~~</w:t>
+        </w:r>
+      </w:hyperlink>
+    </w:p>
+    <w:p>
+      <w:pPr>
+        <w:pStyle w:val="Compact"/>
+        <w:numPr>
+          <w:ilvl w:val="2"/>
+          <w:numId w:val="1008"/>
+        </w:numPr>
+      </w:pPr>
+      <w:hyperlink w:anchor="to-do-list-checkboxes---x">
+        <w:r>
+          <w:rPr>
+            <w:rStyle w:val="Hyperlink"/>
+          </w:rPr>
+          <w:t xml:space="preserve">To Do List Checkboxes</w:t>
+        </w:r>
+        <w:r>
+          <w:rPr>
+            <w:rStyle w:val="Hyperlink"/>
+          </w:rPr>
+          <w:t xml:space="preserve"> </w:t>
+        </w:r>
+        <w:r>
+          <w:rPr>
+            <w:rStyle w:val="VerbatimChar"/>
+          </w:rPr>
+          <w:t xml:space="preserve">- [x]</w:t>
+        </w:r>
+      </w:hyperlink>
+    </w:p>
+    <w:p>
+      <w:pPr>
+        <w:pStyle w:val="Compact"/>
+        <w:numPr>
+          <w:ilvl w:val="2"/>
+          <w:numId w:val="1008"/>
+        </w:numPr>
+      </w:pPr>
+      <w:hyperlink w:anchor="highlighting-mark">
+        <w:r>
+          <w:rPr>
+            <w:rStyle w:val="Hyperlink"/>
+          </w:rPr>
+          <w:t xml:space="preserve">Highlighting</w:t>
+        </w:r>
+        <w:r>
+          <w:rPr>
+            <w:rStyle w:val="Hyperlink"/>
+          </w:rPr>
+          <w:t xml:space="preserve"> </w:t>
+        </w:r>
+        <w:r>
+          <w:rPr>
+            <w:rStyle w:val="VerbatimChar"/>
+          </w:rPr>
+          <w:t xml:space="preserve">&lt;mark&gt;</w:t>
+        </w:r>
+      </w:hyperlink>
+    </w:p>
+    <w:p>
+      <w:pPr>
+        <w:pStyle w:val="Compact"/>
+        <w:numPr>
+          <w:ilvl w:val="2"/>
+          <w:numId w:val="1008"/>
+        </w:numPr>
+      </w:pPr>
+      <w:hyperlink w:anchor="subscript">
+        <w:r>
+          <w:rPr>
+            <w:rStyle w:val="Hyperlink"/>
+          </w:rPr>
+          <w:t xml:space="preserve">Subscript</w:t>
+        </w:r>
+      </w:hyperlink>
+    </w:p>
+    <w:p>
+      <w:pPr>
+        <w:pStyle w:val="Compact"/>
+        <w:numPr>
+          <w:ilvl w:val="2"/>
+          <w:numId w:val="1008"/>
+        </w:numPr>
+      </w:pPr>
+      <w:hyperlink w:anchor="footnotes-1">
+        <w:r>
+          <w:rPr>
+            <w:rStyle w:val="Hyperlink"/>
+          </w:rPr>
+          <w:t xml:space="preserve">Footnotes ``</w:t>
+        </w:r>
+      </w:hyperlink>
+    </w:p>
+    <w:p>
+      <w:pPr>
+        <w:pStyle w:val="Compact"/>
+        <w:numPr>
+          <w:ilvl w:val="2"/>
+          <w:numId w:val="1008"/>
+        </w:numPr>
+      </w:pPr>
+      <w:hyperlink w:anchor="table-of-contents">
+        <w:r>
+          <w:rPr>
+            <w:rStyle w:val="Hyperlink"/>
+          </w:rPr>
+          <w:t xml:space="preserve">Table of Contents</w:t>
+        </w:r>
+      </w:hyperlink>
+    </w:p>
+    <w:p>
+      <w:pPr>
+        <w:pStyle w:val="Compact"/>
+        <w:numPr>
+          <w:ilvl w:val="3"/>
+          <w:numId w:val="1009"/>
+        </w:numPr>
+      </w:pPr>
+      <w:hyperlink w:anchor="vs-code-extension-approach">
+        <w:r>
+          <w:rPr>
+            <w:rStyle w:val="Hyperlink"/>
+          </w:rPr>
+          <w:t xml:space="preserve">VS Code Extension approach</w:t>
+        </w:r>
+      </w:hyperlink>
+    </w:p>
+    <w:p>
+      <w:pPr>
+        <w:pStyle w:val="Compact"/>
+        <w:numPr>
+          <w:ilvl w:val="3"/>
+          <w:numId w:val="1009"/>
+        </w:numPr>
+      </w:pPr>
+      <w:hyperlink w:anchor="another-toc-way">
+        <w:r>
+          <w:rPr>
+            <w:rStyle w:val="Hyperlink"/>
+          </w:rPr>
+          <w:t xml:space="preserve">Another TOC Way</w:t>
+        </w:r>
+      </w:hyperlink>
+    </w:p>
+    <w:p>
+      <w:pPr>
+        <w:pStyle w:val="Compact"/>
+        <w:numPr>
+          <w:ilvl w:val="2"/>
+          <w:numId w:val="1008"/>
+        </w:numPr>
+      </w:pPr>
+      <w:hyperlink w:anchor="comments--">
+        <w:r>
+          <w:rPr>
+            <w:rStyle w:val="Hyperlink"/>
+          </w:rPr>
+          <w:t xml:space="preserve">Comments</w:t>
+        </w:r>
+        <w:r>
+          <w:rPr>
+            <w:rStyle w:val="Hyperlink"/>
+          </w:rPr>
+          <w:t xml:space="preserve"> </w:t>
+        </w:r>
+        <w:r>
+          <w:rPr>
+            <w:rStyle w:val="VerbatimChar"/>
+          </w:rPr>
+          <w:t xml:space="preserve">[//]: #</w:t>
+        </w:r>
+      </w:hyperlink>
+    </w:p>
+    <w:p>
+      <w:pPr>
+        <w:pStyle w:val="Compact"/>
+        <w:numPr>
+          <w:ilvl w:val="1"/>
+          <w:numId w:val="1006"/>
+        </w:numPr>
+      </w:pPr>
+      <w:hyperlink w:anchor="conventions">
+        <w:r>
+          <w:rPr>
+            <w:rStyle w:val="Hyperlink"/>
+          </w:rPr>
+          <w:t xml:space="preserve">Conventions</w:t>
+        </w:r>
+      </w:hyperlink>
+    </w:p>
+    <w:p>
+      <w:pPr>
+        <w:pStyle w:val="Compact"/>
+        <w:numPr>
+          <w:ilvl w:val="2"/>
+          <w:numId w:val="1010"/>
+        </w:numPr>
+      </w:pPr>
+      <w:hyperlink w:anchor="formatting">
+        <w:r>
+          <w:rPr>
+            <w:rStyle w:val="Hyperlink"/>
+          </w:rPr>
+          <w:t xml:space="preserve">Formatting</w:t>
+        </w:r>
+      </w:hyperlink>
+    </w:p>
+    <w:p>
+      <w:pPr>
+        <w:pStyle w:val="Compact"/>
+        <w:numPr>
+          <w:ilvl w:val="2"/>
+          <w:numId w:val="1010"/>
+        </w:numPr>
+      </w:pPr>
+      <w:hyperlink w:anchor="language">
+        <w:r>
+          <w:rPr>
+            <w:rStyle w:val="Hyperlink"/>
+          </w:rPr>
+          <w:t xml:space="preserve">Language</w:t>
         </w:r>
       </w:hyperlink>
     </w:p>
@@ -515,12 +1397,12 @@
           <w:numId w:val="1001"/>
         </w:numPr>
       </w:pPr>
-      <w:hyperlink w:anchor="chapter-3-markdown-syntax">
-        <w:r>
-          <w:rPr>
-            <w:rStyle w:val="Hyperlink"/>
-          </w:rPr>
-          <w:t xml:space="preserve">CHAPTER 3: Markdown Syntax</w:t>
+      <w:hyperlink w:anchor="pandoc-conversion">
+        <w:r>
+          <w:rPr>
+            <w:rStyle w:val="Hyperlink"/>
+          </w:rPr>
+          <w:t xml:space="preserve">PANDOC CONVERSION</w:t>
         </w:r>
       </w:hyperlink>
     </w:p>
@@ -529,51 +1411,15 @@
         <w:pStyle w:val="Compact"/>
         <w:numPr>
           <w:ilvl w:val="1"/>
-          <w:numId w:val="1006"/>
-        </w:numPr>
-      </w:pPr>
-      <w:hyperlink w:anchor="headings--and-">
-        <w:r>
-          <w:rPr>
-            <w:rStyle w:val="Hyperlink"/>
-          </w:rPr>
-          <w:t xml:space="preserve">Headings</w:t>
-        </w:r>
-        <w:r>
-          <w:rPr>
-            <w:rStyle w:val="Hyperlink"/>
-          </w:rPr>
-          <w:t xml:space="preserve"> </w:t>
-        </w:r>
-        <w:r>
-          <w:rPr>
-            <w:rStyle w:val="VerbatimChar"/>
-          </w:rPr>
-          <w:t xml:space="preserve">#</w:t>
-        </w:r>
-        <w:r>
-          <w:rPr>
-            <w:rStyle w:val="Hyperlink"/>
-          </w:rPr>
-          <w:t xml:space="preserve"> </w:t>
-        </w:r>
-        <w:r>
-          <w:rPr>
-            <w:rStyle w:val="Hyperlink"/>
-          </w:rPr>
-          <w:t xml:space="preserve">and</w:t>
-        </w:r>
-        <w:r>
-          <w:rPr>
-            <w:rStyle w:val="Hyperlink"/>
-          </w:rPr>
-          <w:t xml:space="preserve"> </w:t>
-        </w:r>
-        <w:r>
-          <w:rPr>
-            <w:rStyle w:val="VerbatimChar"/>
-          </w:rPr>
-          <w:t xml:space="preserve">##</w:t>
+          <w:numId w:val="1011"/>
+        </w:numPr>
+      </w:pPr>
+      <w:hyperlink w:anchor="epub-conversion">
+        <w:r>
+          <w:rPr>
+            <w:rStyle w:val="Hyperlink"/>
+          </w:rPr>
+          <w:t xml:space="preserve">ePub Conversion</w:t>
         </w:r>
       </w:hyperlink>
     </w:p>
@@ -582,27 +1428,15 @@
         <w:pStyle w:val="Compact"/>
         <w:numPr>
           <w:ilvl w:val="1"/>
-          <w:numId w:val="1006"/>
-        </w:numPr>
-      </w:pPr>
-      <w:hyperlink w:anchor="escape-symbol-">
-        <w:r>
-          <w:rPr>
-            <w:rStyle w:val="Hyperlink"/>
-          </w:rPr>
-          <w:t xml:space="preserve">Escape Symbol</w:t>
-        </w:r>
-        <w:r>
-          <w:rPr>
-            <w:rStyle w:val="Hyperlink"/>
-          </w:rPr>
-          <w:t xml:space="preserve"> </w:t>
-        </w:r>
-        <w:r>
-          <w:rPr>
-            <w:rStyle w:val="VerbatimChar"/>
-          </w:rPr>
-          <w:t xml:space="preserve">\</w:t>
+          <w:numId w:val="1011"/>
+        </w:numPr>
+      </w:pPr>
+      <w:hyperlink w:anchor="ms-word-docx-conversion">
+        <w:r>
+          <w:rPr>
+            <w:rStyle w:val="Hyperlink"/>
+          </w:rPr>
+          <w:t xml:space="preserve">MS Word docx Conversion</w:t>
         </w:r>
       </w:hyperlink>
     </w:p>
@@ -611,449 +1445,15 @@
         <w:pStyle w:val="Compact"/>
         <w:numPr>
           <w:ilvl w:val="1"/>
-          <w:numId w:val="1006"/>
-        </w:numPr>
-      </w:pPr>
-      <w:hyperlink w:anchor="bullets-with----and-_">
-        <w:r>
-          <w:rPr>
-            <w:rStyle w:val="Hyperlink"/>
-          </w:rPr>
-          <w:t xml:space="preserve">Bullets with</w:t>
-        </w:r>
-        <w:r>
-          <w:rPr>
-            <w:rStyle w:val="Hyperlink"/>
-          </w:rPr>
-          <w:t xml:space="preserve"> </w:t>
-        </w:r>
-        <w:r>
-          <w:rPr>
-            <w:rStyle w:val="VerbatimChar"/>
-          </w:rPr>
-          <w:t xml:space="preserve">#</w:t>
-        </w:r>
-        <w:r>
-          <w:rPr>
-            <w:rStyle w:val="Hyperlink"/>
-          </w:rPr>
-          <w:t xml:space="preserve">,</w:t>
-        </w:r>
-        <w:r>
-          <w:rPr>
-            <w:rStyle w:val="Hyperlink"/>
-          </w:rPr>
-          <w:t xml:space="preserve"> </w:t>
-        </w:r>
-        <w:r>
-          <w:rPr>
-            <w:rStyle w:val="VerbatimChar"/>
-          </w:rPr>
-          <w:t xml:space="preserve">-</w:t>
-        </w:r>
-        <w:r>
-          <w:rPr>
-            <w:rStyle w:val="Hyperlink"/>
-          </w:rPr>
-          <w:t xml:space="preserve"> </w:t>
-        </w:r>
-        <w:r>
-          <w:rPr>
-            <w:rStyle w:val="Hyperlink"/>
-          </w:rPr>
-          <w:t xml:space="preserve">and</w:t>
-        </w:r>
-        <w:r>
-          <w:rPr>
-            <w:rStyle w:val="Hyperlink"/>
-          </w:rPr>
-          <w:t xml:space="preserve"> </w:t>
-        </w:r>
-        <w:r>
-          <w:rPr>
-            <w:rStyle w:val="VerbatimChar"/>
-          </w:rPr>
-          <w:t xml:space="preserve">_</w:t>
-        </w:r>
-      </w:hyperlink>
-    </w:p>
-    <w:p>
-      <w:pPr>
-        <w:pStyle w:val="Compact"/>
-        <w:numPr>
-          <w:ilvl w:val="1"/>
-          <w:numId w:val="1006"/>
-        </w:numPr>
-      </w:pPr>
-      <w:hyperlink w:anchor="multi-level-list">
-        <w:r>
-          <w:rPr>
-            <w:rStyle w:val="Hyperlink"/>
-          </w:rPr>
-          <w:t xml:space="preserve">Multi level list</w:t>
-        </w:r>
-      </w:hyperlink>
-    </w:p>
-    <w:p>
-      <w:pPr>
-        <w:pStyle w:val="Compact"/>
-        <w:numPr>
-          <w:ilvl w:val="1"/>
-          <w:numId w:val="1006"/>
-        </w:numPr>
-      </w:pPr>
-      <w:hyperlink w:anchor="numbered-lists-1">
-        <w:r>
-          <w:rPr>
-            <w:rStyle w:val="Hyperlink"/>
-          </w:rPr>
-          <w:t xml:space="preserve">Numbered Lists</w:t>
-        </w:r>
-        <w:r>
-          <w:rPr>
-            <w:rStyle w:val="Hyperlink"/>
-          </w:rPr>
-          <w:t xml:space="preserve"> </w:t>
-        </w:r>
-        <w:r>
-          <w:rPr>
-            <w:rStyle w:val="VerbatimChar"/>
-          </w:rPr>
-          <w:t xml:space="preserve">1.</w:t>
-        </w:r>
-      </w:hyperlink>
-    </w:p>
-    <w:p>
-      <w:pPr>
-        <w:pStyle w:val="Compact"/>
-        <w:numPr>
-          <w:ilvl w:val="1"/>
-          <w:numId w:val="1006"/>
-        </w:numPr>
-      </w:pPr>
-      <w:hyperlink w:anchor="bold--">
-        <w:r>
-          <w:rPr>
-            <w:rStyle w:val="Hyperlink"/>
-          </w:rPr>
-          <w:t xml:space="preserve">Bold</w:t>
-        </w:r>
-        <w:r>
-          <w:rPr>
-            <w:rStyle w:val="Hyperlink"/>
-          </w:rPr>
-          <w:t xml:space="preserve"> </w:t>
-        </w:r>
-        <w:r>
-          <w:rPr>
-            <w:rStyle w:val="VerbatimChar"/>
-          </w:rPr>
-          <w:t xml:space="preserve">**</w:t>
-        </w:r>
-      </w:hyperlink>
-    </w:p>
-    <w:p>
-      <w:pPr>
-        <w:pStyle w:val="Compact"/>
-        <w:numPr>
-          <w:ilvl w:val="1"/>
-          <w:numId w:val="1006"/>
-        </w:numPr>
-      </w:pPr>
-      <w:hyperlink w:anchor="italics--_">
-        <w:r>
-          <w:rPr>
-            <w:rStyle w:val="Hyperlink"/>
-          </w:rPr>
-          <w:t xml:space="preserve">Italics</w:t>
-        </w:r>
-        <w:r>
-          <w:rPr>
-            <w:rStyle w:val="Hyperlink"/>
-          </w:rPr>
-          <w:t xml:space="preserve"> </w:t>
-        </w:r>
-        <w:r>
-          <w:rPr>
-            <w:rStyle w:val="VerbatimChar"/>
-          </w:rPr>
-          <w:t xml:space="preserve">_</w:t>
-        </w:r>
-      </w:hyperlink>
-    </w:p>
-    <w:p>
-      <w:pPr>
-        <w:pStyle w:val="Compact"/>
-        <w:numPr>
-          <w:ilvl w:val="1"/>
-          <w:numId w:val="1006"/>
-        </w:numPr>
-      </w:pPr>
-      <w:hyperlink w:anchor="block-quote--">
-        <w:r>
-          <w:rPr>
-            <w:rStyle w:val="Hyperlink"/>
-          </w:rPr>
-          <w:t xml:space="preserve">Block Quote</w:t>
-        </w:r>
-        <w:r>
-          <w:rPr>
-            <w:rStyle w:val="Hyperlink"/>
-          </w:rPr>
-          <w:t xml:space="preserve"> </w:t>
-        </w:r>
-        <w:r>
-          <w:rPr>
-            <w:rStyle w:val="VerbatimChar"/>
-          </w:rPr>
-          <w:t xml:space="preserve">&gt;</w:t>
-        </w:r>
-      </w:hyperlink>
-    </w:p>
-    <w:p>
-      <w:pPr>
-        <w:pStyle w:val="Compact"/>
-        <w:numPr>
-          <w:ilvl w:val="1"/>
-          <w:numId w:val="1006"/>
-        </w:numPr>
-      </w:pPr>
-      <w:hyperlink w:anchor="code--">
-        <w:r>
-          <w:rPr>
-            <w:rStyle w:val="Hyperlink"/>
-          </w:rPr>
-          <w:t xml:space="preserve">CODE `</w:t>
-        </w:r>
-      </w:hyperlink>
-    </w:p>
-    <w:p>
-      <w:pPr>
-        <w:pStyle w:val="Compact"/>
-        <w:numPr>
-          <w:ilvl w:val="2"/>
-          <w:numId w:val="1007"/>
-        </w:numPr>
-      </w:pPr>
-      <w:hyperlink w:anchor="other-code-formats">
-        <w:r>
-          <w:rPr>
-            <w:rStyle w:val="Hyperlink"/>
-          </w:rPr>
-          <w:t xml:space="preserve">Other Code formats</w:t>
-        </w:r>
-      </w:hyperlink>
-    </w:p>
-    <w:p>
-      <w:pPr>
-        <w:pStyle w:val="Compact"/>
-        <w:numPr>
-          <w:ilvl w:val="1"/>
-          <w:numId w:val="1006"/>
-        </w:numPr>
-      </w:pPr>
-      <w:hyperlink w:anchor="alertcode">
-        <w:r>
-          <w:rPr>
-            <w:rStyle w:val="Hyperlink"/>
-          </w:rPr>
-          <w:t xml:space="preserve">Alert/code</w:t>
-        </w:r>
-      </w:hyperlink>
-    </w:p>
-    <w:p>
-      <w:pPr>
-        <w:pStyle w:val="Compact"/>
-        <w:numPr>
-          <w:ilvl w:val="1"/>
-          <w:numId w:val="1006"/>
-        </w:numPr>
-      </w:pPr>
-      <w:hyperlink w:anchor="horizontal-line--">
-        <w:r>
-          <w:rPr>
-            <w:rStyle w:val="Hyperlink"/>
-          </w:rPr>
-          <w:t xml:space="preserve">Horizontal line</w:t>
-        </w:r>
-        <w:r>
-          <w:rPr>
-            <w:rStyle w:val="Hyperlink"/>
-          </w:rPr>
-          <w:t xml:space="preserve"> </w:t>
-        </w:r>
-        <w:r>
-          <w:rPr>
-            <w:rStyle w:val="VerbatimChar"/>
-          </w:rPr>
-          <w:t xml:space="preserve">---</w:t>
-        </w:r>
-      </w:hyperlink>
-    </w:p>
-    <w:p>
-      <w:pPr>
-        <w:pStyle w:val="Compact"/>
-        <w:numPr>
-          <w:ilvl w:val="1"/>
-          <w:numId w:val="1006"/>
-        </w:numPr>
-      </w:pPr>
-      <w:hyperlink w:anchor="manual-line-break">
-        <w:r>
-          <w:rPr>
-            <w:rStyle w:val="Hyperlink"/>
-          </w:rPr>
-          <w:t xml:space="preserve">Manual line break</w:t>
-        </w:r>
-      </w:hyperlink>
-    </w:p>
-    <w:p>
-      <w:pPr>
-        <w:pStyle w:val="Compact"/>
-        <w:numPr>
-          <w:ilvl w:val="1"/>
-          <w:numId w:val="1006"/>
-        </w:numPr>
-      </w:pPr>
-      <w:hyperlink w:anchor="indent">
-        <w:r>
-          <w:rPr>
-            <w:rStyle w:val="Hyperlink"/>
-          </w:rPr>
-          <w:t xml:space="preserve">Indent</w:t>
-        </w:r>
-      </w:hyperlink>
-    </w:p>
-    <w:p>
-      <w:pPr>
-        <w:pStyle w:val="Compact"/>
-        <w:numPr>
-          <w:ilvl w:val="1"/>
-          <w:numId w:val="1006"/>
-        </w:numPr>
-      </w:pPr>
-      <w:hyperlink w:anchor="tables-xxx">
-        <w:r>
-          <w:rPr>
-            <w:rStyle w:val="Hyperlink"/>
-          </w:rPr>
-          <w:t xml:space="preserve">Tables</w:t>
-        </w:r>
-        <w:r>
-          <w:rPr>
-            <w:rStyle w:val="Hyperlink"/>
-          </w:rPr>
-          <w:t xml:space="preserve"> </w:t>
-        </w:r>
-        <w:r>
-          <w:rPr>
-            <w:rStyle w:val="VerbatimChar"/>
-          </w:rPr>
-          <w:t xml:space="preserve">|x|x|x|</w:t>
-        </w:r>
-      </w:hyperlink>
-    </w:p>
-    <w:p>
-      <w:pPr>
-        <w:pStyle w:val="Compact"/>
-        <w:numPr>
-          <w:ilvl w:val="1"/>
-          <w:numId w:val="1006"/>
-        </w:numPr>
-      </w:pPr>
-      <w:hyperlink w:anchor="table-text-alignment">
-        <w:r>
-          <w:rPr>
-            <w:rStyle w:val="Hyperlink"/>
-          </w:rPr>
-          <w:t xml:space="preserve">Table Text Alignment</w:t>
-        </w:r>
-      </w:hyperlink>
-    </w:p>
-    <w:p>
-      <w:pPr>
-        <w:pStyle w:val="Compact"/>
-        <w:numPr>
-          <w:ilvl w:val="1"/>
-          <w:numId w:val="1006"/>
-        </w:numPr>
-      </w:pPr>
-      <w:hyperlink w:anchor="links---or-">
-        <w:r>
-          <w:rPr>
-            <w:rStyle w:val="Hyperlink"/>
-          </w:rPr>
-          <w:t xml:space="preserve">Links =</w:t>
-        </w:r>
-        <w:r>
-          <w:rPr>
-            <w:rStyle w:val="Hyperlink"/>
-          </w:rPr>
-          <w:t xml:space="preserve"> </w:t>
-        </w:r>
-        <w:r>
-          <w:rPr>
-            <w:rStyle w:val="VerbatimChar"/>
-          </w:rPr>
-          <w:t xml:space="preserve">&lt;&gt;</w:t>
-        </w:r>
-        <w:r>
-          <w:rPr>
-            <w:rStyle w:val="Hyperlink"/>
-          </w:rPr>
-          <w:t xml:space="preserve"> </w:t>
-        </w:r>
-        <w:r>
-          <w:rPr>
-            <w:rStyle w:val="Hyperlink"/>
-          </w:rPr>
-          <w:t xml:space="preserve">or ``</w:t>
-        </w:r>
-      </w:hyperlink>
-    </w:p>
-    <w:p>
-      <w:pPr>
-        <w:pStyle w:val="Compact"/>
-        <w:numPr>
-          <w:ilvl w:val="1"/>
-          <w:numId w:val="1006"/>
-        </w:numPr>
-      </w:pPr>
-      <w:hyperlink w:anchor="reference-style-links">
-        <w:r>
-          <w:rPr>
-            <w:rStyle w:val="Hyperlink"/>
-          </w:rPr>
-          <w:t xml:space="preserve">Reference Style Links</w:t>
-        </w:r>
-      </w:hyperlink>
-    </w:p>
-    <w:p>
-      <w:pPr>
-        <w:pStyle w:val="Compact"/>
-        <w:numPr>
-          <w:ilvl w:val="1"/>
-          <w:numId w:val="1006"/>
-        </w:numPr>
-      </w:pPr>
-      <w:hyperlink w:anchor="images-">
-        <w:r>
-          <w:rPr>
-            <w:rStyle w:val="Hyperlink"/>
-          </w:rPr>
-          <w:t xml:space="preserve">Images</w:t>
-        </w:r>
-        <w:r>
-          <w:rPr>
-            <w:rStyle w:val="Hyperlink"/>
-          </w:rPr>
-          <w:t xml:space="preserve"> </w:t>
-        </w:r>
-        <w:r>
-          <w:rPr>
-            <w:rStyle w:val="VerbatimChar"/>
-          </w:rPr>
-          <w:t xml:space="preserve">![]()</w:t>
+          <w:numId w:val="1011"/>
+        </w:numPr>
+      </w:pPr>
+      <w:hyperlink w:anchor="section-numbering">
+        <w:r>
+          <w:rPr>
+            <w:rStyle w:val="Hyperlink"/>
+          </w:rPr>
+          <w:t xml:space="preserve">Section Numbering</w:t>
         </w:r>
       </w:hyperlink>
     </w:p>
@@ -1065,12 +1465,12 @@
           <w:numId w:val="1001"/>
         </w:numPr>
       </w:pPr>
-      <w:hyperlink w:anchor="chapter--extended-markdown-syntax">
-        <w:r>
-          <w:rPr>
-            <w:rStyle w:val="Hyperlink"/>
-          </w:rPr>
-          <w:t xml:space="preserve">CHAPTER ?: Extended Markdown Syntax</w:t>
+      <w:hyperlink w:anchor="testing">
+        <w:r>
+          <w:rPr>
+            <w:rStyle w:val="Hyperlink"/>
+          </w:rPr>
+          <w:t xml:space="preserve">TESTING</w:t>
         </w:r>
       </w:hyperlink>
     </w:p>
@@ -1079,15 +1479,15 @@
         <w:pStyle w:val="Compact"/>
         <w:numPr>
           <w:ilvl w:val="1"/>
-          <w:numId w:val="1008"/>
-        </w:numPr>
-      </w:pPr>
-      <w:hyperlink w:anchor="underlining">
-        <w:r>
-          <w:rPr>
-            <w:rStyle w:val="Hyperlink"/>
-          </w:rPr>
-          <w:t xml:space="preserve">Underlining</w:t>
+          <w:numId w:val="1012"/>
+        </w:numPr>
+      </w:pPr>
+      <w:hyperlink w:anchor="kindle-create-testing">
+        <w:r>
+          <w:rPr>
+            <w:rStyle w:val="Hyperlink"/>
+          </w:rPr>
+          <w:t xml:space="preserve">Kindle Create Testing</w:t>
         </w:r>
       </w:hyperlink>
     </w:p>
@@ -1096,245 +1496,15 @@
         <w:pStyle w:val="Compact"/>
         <w:numPr>
           <w:ilvl w:val="1"/>
-          <w:numId w:val="1008"/>
-        </w:numPr>
-      </w:pPr>
-      <w:hyperlink w:anchor="text-alignment-center">
-        <w:r>
-          <w:rPr>
-            <w:rStyle w:val="Hyperlink"/>
-          </w:rPr>
-          <w:t xml:space="preserve">Text Alignment</w:t>
-        </w:r>
-        <w:r>
-          <w:rPr>
-            <w:rStyle w:val="Hyperlink"/>
-          </w:rPr>
-          <w:t xml:space="preserve"> </w:t>
-        </w:r>
-        <w:r>
-          <w:rPr>
-            <w:rStyle w:val="VerbatimChar"/>
-          </w:rPr>
-          <w:t xml:space="preserve">&lt;center&gt;</w:t>
-        </w:r>
-      </w:hyperlink>
-    </w:p>
-    <w:p>
-      <w:pPr>
-        <w:pStyle w:val="Compact"/>
-        <w:numPr>
-          <w:ilvl w:val="1"/>
-          <w:numId w:val="1008"/>
-        </w:numPr>
-      </w:pPr>
-      <w:hyperlink w:anchor="colour">
-        <w:r>
-          <w:rPr>
-            <w:rStyle w:val="Hyperlink"/>
-          </w:rPr>
-          <w:t xml:space="preserve">Colour</w:t>
-        </w:r>
-      </w:hyperlink>
-    </w:p>
-    <w:p>
-      <w:pPr>
-        <w:pStyle w:val="Compact"/>
-        <w:numPr>
-          <w:ilvl w:val="1"/>
-          <w:numId w:val="1008"/>
-        </w:numPr>
-      </w:pPr>
-      <w:hyperlink w:anchor="strikethrough-">
-        <w:r>
-          <w:rPr>
-            <w:rStyle w:val="Hyperlink"/>
-          </w:rPr>
-          <w:t xml:space="preserve">Strikethrough</w:t>
-        </w:r>
-        <w:r>
-          <w:rPr>
-            <w:rStyle w:val="Hyperlink"/>
-          </w:rPr>
-          <w:t xml:space="preserve"> </w:t>
-        </w:r>
-        <w:r>
-          <w:rPr>
-            <w:rStyle w:val="VerbatimChar"/>
-          </w:rPr>
-          <w:t xml:space="preserve">~~</w:t>
-        </w:r>
-      </w:hyperlink>
-    </w:p>
-    <w:p>
-      <w:pPr>
-        <w:pStyle w:val="Compact"/>
-        <w:numPr>
-          <w:ilvl w:val="1"/>
-          <w:numId w:val="1008"/>
-        </w:numPr>
-      </w:pPr>
-      <w:hyperlink w:anchor="to-do-list-checkboxes---x">
-        <w:r>
-          <w:rPr>
-            <w:rStyle w:val="Hyperlink"/>
-          </w:rPr>
-          <w:t xml:space="preserve">To Do List Checkboxes</w:t>
-        </w:r>
-        <w:r>
-          <w:rPr>
-            <w:rStyle w:val="Hyperlink"/>
-          </w:rPr>
-          <w:t xml:space="preserve"> </w:t>
-        </w:r>
-        <w:r>
-          <w:rPr>
-            <w:rStyle w:val="VerbatimChar"/>
-          </w:rPr>
-          <w:t xml:space="preserve">- [x]</w:t>
-        </w:r>
-      </w:hyperlink>
-    </w:p>
-    <w:p>
-      <w:pPr>
-        <w:pStyle w:val="Compact"/>
-        <w:numPr>
-          <w:ilvl w:val="1"/>
-          <w:numId w:val="1008"/>
-        </w:numPr>
-      </w:pPr>
-      <w:hyperlink w:anchor="highlighting-mark">
-        <w:r>
-          <w:rPr>
-            <w:rStyle w:val="Hyperlink"/>
-          </w:rPr>
-          <w:t xml:space="preserve">Highlighting</w:t>
-        </w:r>
-        <w:r>
-          <w:rPr>
-            <w:rStyle w:val="Hyperlink"/>
-          </w:rPr>
-          <w:t xml:space="preserve"> </w:t>
-        </w:r>
-        <w:r>
-          <w:rPr>
-            <w:rStyle w:val="VerbatimChar"/>
-          </w:rPr>
-          <w:t xml:space="preserve">&lt;mark&gt;</w:t>
-        </w:r>
-      </w:hyperlink>
-    </w:p>
-    <w:p>
-      <w:pPr>
-        <w:pStyle w:val="Compact"/>
-        <w:numPr>
-          <w:ilvl w:val="1"/>
-          <w:numId w:val="1008"/>
-        </w:numPr>
-      </w:pPr>
-      <w:hyperlink w:anchor="subscript">
-        <w:r>
-          <w:rPr>
-            <w:rStyle w:val="Hyperlink"/>
-          </w:rPr>
-          <w:t xml:space="preserve">Subscript</w:t>
-        </w:r>
-      </w:hyperlink>
-    </w:p>
-    <w:p>
-      <w:pPr>
-        <w:pStyle w:val="Compact"/>
-        <w:numPr>
-          <w:ilvl w:val="1"/>
-          <w:numId w:val="1008"/>
-        </w:numPr>
-      </w:pPr>
-      <w:hyperlink w:anchor="footnotes-1">
-        <w:r>
-          <w:rPr>
-            <w:rStyle w:val="Hyperlink"/>
-          </w:rPr>
-          <w:t xml:space="preserve">Footnotes ``</w:t>
-        </w:r>
-      </w:hyperlink>
-    </w:p>
-    <w:p>
-      <w:pPr>
-        <w:pStyle w:val="Compact"/>
-        <w:numPr>
-          <w:ilvl w:val="1"/>
-          <w:numId w:val="1008"/>
-        </w:numPr>
-      </w:pPr>
-      <w:hyperlink w:anchor="table-of-contents">
-        <w:r>
-          <w:rPr>
-            <w:rStyle w:val="Hyperlink"/>
-          </w:rPr>
-          <w:t xml:space="preserve">Table of Contents</w:t>
-        </w:r>
-      </w:hyperlink>
-    </w:p>
-    <w:p>
-      <w:pPr>
-        <w:pStyle w:val="Compact"/>
-        <w:numPr>
-          <w:ilvl w:val="2"/>
-          <w:numId w:val="1009"/>
-        </w:numPr>
-      </w:pPr>
-      <w:hyperlink w:anchor="vs-code-extension-approach">
-        <w:r>
-          <w:rPr>
-            <w:rStyle w:val="Hyperlink"/>
-          </w:rPr>
-          <w:t xml:space="preserve">VS Code Extension approach</w:t>
-        </w:r>
-      </w:hyperlink>
-    </w:p>
-    <w:p>
-      <w:pPr>
-        <w:pStyle w:val="Compact"/>
-        <w:numPr>
-          <w:ilvl w:val="2"/>
-          <w:numId w:val="1009"/>
-        </w:numPr>
-      </w:pPr>
-      <w:hyperlink w:anchor="another-toc-way">
-        <w:r>
-          <w:rPr>
-            <w:rStyle w:val="Hyperlink"/>
-          </w:rPr>
-          <w:t xml:space="preserve">Another TOC Way</w:t>
-        </w:r>
-      </w:hyperlink>
-    </w:p>
-    <w:p>
-      <w:pPr>
-        <w:pStyle w:val="Compact"/>
-        <w:numPr>
-          <w:ilvl w:val="1"/>
-          <w:numId w:val="1008"/>
-        </w:numPr>
-      </w:pPr>
-      <w:hyperlink w:anchor="comments--">
-        <w:r>
-          <w:rPr>
-            <w:rStyle w:val="Hyperlink"/>
-          </w:rPr>
-          <w:t xml:space="preserve">Comments</w:t>
-        </w:r>
-        <w:r>
-          <w:rPr>
-            <w:rStyle w:val="Hyperlink"/>
-          </w:rPr>
-          <w:t xml:space="preserve"> </w:t>
-        </w:r>
-        <w:r>
-          <w:rPr>
-            <w:rStyle w:val="VerbatimChar"/>
-          </w:rPr>
-          <w:t xml:space="preserve">[//]: #</w:t>
+          <w:numId w:val="1012"/>
+        </w:numPr>
+      </w:pPr>
+      <w:hyperlink w:anchor="kindle-preview-testing">
+        <w:r>
+          <w:rPr>
+            <w:rStyle w:val="Hyperlink"/>
+          </w:rPr>
+          <w:t xml:space="preserve">Kindle Preview Testing</w:t>
         </w:r>
       </w:hyperlink>
     </w:p>
@@ -1346,159 +1516,6 @@
           <w:numId w:val="1001"/>
         </w:numPr>
       </w:pPr>
-      <w:hyperlink w:anchor="chapter--pandoc-conversion">
-        <w:r>
-          <w:rPr>
-            <w:rStyle w:val="Hyperlink"/>
-          </w:rPr>
-          <w:t xml:space="preserve">CHAPTER ?: Pandoc Conversion</w:t>
-        </w:r>
-      </w:hyperlink>
-    </w:p>
-    <w:p>
-      <w:pPr>
-        <w:pStyle w:val="Compact"/>
-        <w:numPr>
-          <w:ilvl w:val="1"/>
-          <w:numId w:val="1010"/>
-        </w:numPr>
-      </w:pPr>
-      <w:hyperlink w:anchor="epub-conversion">
-        <w:r>
-          <w:rPr>
-            <w:rStyle w:val="Hyperlink"/>
-          </w:rPr>
-          <w:t xml:space="preserve">ePub Conversion</w:t>
-        </w:r>
-      </w:hyperlink>
-    </w:p>
-    <w:p>
-      <w:pPr>
-        <w:pStyle w:val="Compact"/>
-        <w:numPr>
-          <w:ilvl w:val="1"/>
-          <w:numId w:val="1010"/>
-        </w:numPr>
-      </w:pPr>
-      <w:hyperlink w:anchor="ms-word-docx-conversion">
-        <w:r>
-          <w:rPr>
-            <w:rStyle w:val="Hyperlink"/>
-          </w:rPr>
-          <w:t xml:space="preserve">MS Word docx Conversion</w:t>
-        </w:r>
-      </w:hyperlink>
-    </w:p>
-    <w:p>
-      <w:pPr>
-        <w:pStyle w:val="Compact"/>
-        <w:numPr>
-          <w:ilvl w:val="0"/>
-          <w:numId w:val="1001"/>
-        </w:numPr>
-      </w:pPr>
-      <w:hyperlink w:anchor="chapter-5-conventions">
-        <w:r>
-          <w:rPr>
-            <w:rStyle w:val="Hyperlink"/>
-          </w:rPr>
-          <w:t xml:space="preserve">CHAPTER 5: Conventions</w:t>
-        </w:r>
-      </w:hyperlink>
-    </w:p>
-    <w:p>
-      <w:pPr>
-        <w:pStyle w:val="Compact"/>
-        <w:numPr>
-          <w:ilvl w:val="1"/>
-          <w:numId w:val="1011"/>
-        </w:numPr>
-      </w:pPr>
-      <w:hyperlink w:anchor="formatting">
-        <w:r>
-          <w:rPr>
-            <w:rStyle w:val="Hyperlink"/>
-          </w:rPr>
-          <w:t xml:space="preserve">Formatting</w:t>
-        </w:r>
-      </w:hyperlink>
-    </w:p>
-    <w:p>
-      <w:pPr>
-        <w:pStyle w:val="Compact"/>
-        <w:numPr>
-          <w:ilvl w:val="1"/>
-          <w:numId w:val="1011"/>
-        </w:numPr>
-      </w:pPr>
-      <w:hyperlink w:anchor="language">
-        <w:r>
-          <w:rPr>
-            <w:rStyle w:val="Hyperlink"/>
-          </w:rPr>
-          <w:t xml:space="preserve">Language</w:t>
-        </w:r>
-      </w:hyperlink>
-    </w:p>
-    <w:p>
-      <w:pPr>
-        <w:pStyle w:val="Compact"/>
-        <w:numPr>
-          <w:ilvl w:val="0"/>
-          <w:numId w:val="1001"/>
-        </w:numPr>
-      </w:pPr>
-      <w:hyperlink w:anchor="chapter-6-testing">
-        <w:r>
-          <w:rPr>
-            <w:rStyle w:val="Hyperlink"/>
-          </w:rPr>
-          <w:t xml:space="preserve">Chapter 6: Testing</w:t>
-        </w:r>
-      </w:hyperlink>
-    </w:p>
-    <w:p>
-      <w:pPr>
-        <w:pStyle w:val="Compact"/>
-        <w:numPr>
-          <w:ilvl w:val="1"/>
-          <w:numId w:val="1012"/>
-        </w:numPr>
-      </w:pPr>
-      <w:hyperlink w:anchor="kindle-create-testing">
-        <w:r>
-          <w:rPr>
-            <w:rStyle w:val="Hyperlink"/>
-          </w:rPr>
-          <w:t xml:space="preserve">Kindle Create Testing</w:t>
-        </w:r>
-      </w:hyperlink>
-    </w:p>
-    <w:p>
-      <w:pPr>
-        <w:pStyle w:val="Compact"/>
-        <w:numPr>
-          <w:ilvl w:val="1"/>
-          <w:numId w:val="1012"/>
-        </w:numPr>
-      </w:pPr>
-      <w:hyperlink w:anchor="kindle-preview-testing">
-        <w:r>
-          <w:rPr>
-            <w:rStyle w:val="Hyperlink"/>
-          </w:rPr>
-          <w:t xml:space="preserve">Kindle Preview Testing</w:t>
-        </w:r>
-      </w:hyperlink>
-    </w:p>
-    <w:p>
-      <w:pPr>
-        <w:pStyle w:val="Compact"/>
-        <w:numPr>
-          <w:ilvl w:val="0"/>
-          <w:numId w:val="1001"/>
-        </w:numPr>
-      </w:pPr>
       <w:hyperlink w:anchor="end-matter">
         <w:r>
           <w:rPr>
@@ -1550,7 +1567,7 @@
           <w:numId w:val="1014"/>
         </w:numPr>
       </w:pPr>
-      <w:hyperlink w:anchor="markdown">
+      <w:hyperlink w:anchor="markdown-1">
         <w:r>
           <w:rPr>
             <w:rStyle w:val="Hyperlink"/>
@@ -2574,7 +2591,7 @@
     <w:bookmarkEnd w:id="26"/>
     <w:bookmarkEnd w:id="27"/>
     <w:bookmarkEnd w:id="28"/>
-    <w:bookmarkStart w:id="33" w:name="chapter-1-start-with-the-end-in-mind"/>
+    <w:bookmarkStart w:id="33" w:name="start-here"/>
     <w:p>
       <w:pPr>
         <w:pStyle w:val="Heading1"/>
@@ -2589,12 +2606,26 @@
         <w:tab/>
       </w:r>
       <w:r>
-        <w:t xml:space="preserve">CHAPTER 1: Start with the End in Mind</w:t>
+        <w:t xml:space="preserve">START HERE</w:t>
       </w:r>
     </w:p>
     <w:p>
       <w:pPr>
         <w:pStyle w:val="FirstParagraph"/>
+      </w:pPr>
+      <w:r>
+        <w:t xml:space="preserve">Chapter Quote Example:</w:t>
+      </w:r>
+      <w:r>
+        <w:t xml:space="preserve"> </w:t>
+      </w:r>
+      <w:r>
+        <w:t xml:space="preserve">“Start with the End in Mind”</w:t>
+      </w:r>
+    </w:p>
+    <w:p>
+      <w:pPr>
+        <w:pStyle w:val="BodyText"/>
       </w:pPr>
       <w:r>
         <w:t xml:space="preserve">What should every eTextbook contain?</w:t>
@@ -2812,7 +2843,7 @@
     </w:p>
     <w:bookmarkEnd w:id="32"/>
     <w:bookmarkEnd w:id="33"/>
-    <w:bookmarkStart w:id="34" w:name="chapter-2-markdown"/>
+    <w:bookmarkStart w:id="36" w:name="markdown"/>
     <w:p>
       <w:pPr>
         <w:pStyle w:val="Heading1"/>
@@ -2827,7 +2858,7 @@
         <w:tab/>
       </w:r>
       <w:r>
-        <w:t xml:space="preserve">CHAPTER 2: Markdown?</w:t>
+        <w:t xml:space="preserve">MARKDOWN</w:t>
       </w:r>
     </w:p>
     <w:p>
@@ -2894,76 +2925,76 @@
         <w:t xml:space="preserve">You can grab the Markdown version of this document / template from the GitHub for this project. See resources section at the end for the link.</w:t>
       </w:r>
     </w:p>
+    <w:bookmarkStart w:id="34" w:name="markdown-syntax"/>
+    <w:p>
+      <w:pPr>
+        <w:pStyle w:val="Heading2"/>
+      </w:pPr>
+      <w:r>
+        <w:rPr>
+          <w:rStyle w:val="SectionNumber"/>
+        </w:rPr>
+        <w:t xml:space="preserve">3.1</w:t>
+      </w:r>
+      <w:r>
+        <w:tab/>
+      </w:r>
+      <w:r>
+        <w:t xml:space="preserve">MARKDOWN SYNTAX</w:t>
+      </w:r>
+    </w:p>
+    <w:p>
+      <w:pPr>
+        <w:pStyle w:val="FirstParagraph"/>
+      </w:pPr>
+      <w:r>
+        <w:t xml:space="preserve">Whilst the Markdown is not the point of this book, I include the content below as an example of each of the various capabilities we expect to be able to show in an ePub eTextbook.</w:t>
+      </w:r>
+    </w:p>
+    <w:p>
+      <w:pPr>
+        <w:pStyle w:val="BodyText"/>
+      </w:pPr>
+      <w:r>
+        <w:t xml:space="preserve">Standard Markdown formatting syntax as discussed below is based on the creator’s website as listed in the resources section.</w:t>
+      </w:r>
+    </w:p>
+    <w:p>
+      <w:pPr>
+        <w:pStyle w:val="BodyText"/>
+      </w:pPr>
+      <w:r>
+        <w:t xml:space="preserve">Jump to the</w:t>
+      </w:r>
+      <w:r>
+        <w:t xml:space="preserve"> </w:t>
+      </w:r>
+      <w:hyperlink w:anchor="appendix-a---markdown-cheat-sheet">
+        <w:r>
+          <w:rPr>
+            <w:rStyle w:val="Hyperlink"/>
+          </w:rPr>
+          <w:t xml:space="preserve">Markdown Cheat Sheet</w:t>
+        </w:r>
+      </w:hyperlink>
+      <w:r>
+        <w:t xml:space="preserve"> </w:t>
+      </w:r>
+      <w:r>
+        <w:t xml:space="preserve">if you just want a quick reminder of what symbol to use for what when using Markdown formatting.</w:t>
+      </w:r>
+    </w:p>
     <w:bookmarkEnd w:id="34"/>
-    <w:bookmarkStart w:id="36" w:name="chapter-3-markdown-syntax"/>
-    <w:p>
-      <w:pPr>
-        <w:pStyle w:val="Heading1"/>
+    <w:bookmarkStart w:id="35" w:name="headings-and"/>
+    <w:p>
+      <w:pPr>
+        <w:pStyle w:val="Heading2"/>
       </w:pPr>
       <w:r>
         <w:rPr>
           <w:rStyle w:val="SectionNumber"/>
         </w:rPr>
-        <w:t xml:space="preserve">4</w:t>
-      </w:r>
-      <w:r>
-        <w:tab/>
-      </w:r>
-      <w:r>
-        <w:t xml:space="preserve">CHAPTER 3: Markdown Syntax</w:t>
-      </w:r>
-    </w:p>
-    <w:p>
-      <w:pPr>
-        <w:pStyle w:val="FirstParagraph"/>
-      </w:pPr>
-      <w:r>
-        <w:t xml:space="preserve">Whilst the Markdown is not the point of this book, I include the content below as an example of each of the various capabilities we expect to be able to show in an ePub eTextbook.</w:t>
-      </w:r>
-    </w:p>
-    <w:p>
-      <w:pPr>
-        <w:pStyle w:val="BodyText"/>
-      </w:pPr>
-      <w:r>
-        <w:t xml:space="preserve">Standard Markdown formatting syntax as discussed below is based on the creator’s website as listed in the resources section.</w:t>
-      </w:r>
-    </w:p>
-    <w:p>
-      <w:pPr>
-        <w:pStyle w:val="BodyText"/>
-      </w:pPr>
-      <w:r>
-        <w:t xml:space="preserve">Jump to the</w:t>
-      </w:r>
-      <w:r>
-        <w:t xml:space="preserve"> </w:t>
-      </w:r>
-      <w:hyperlink w:anchor="appendix-a---markdown-cheat-sheet">
-        <w:r>
-          <w:rPr>
-            <w:rStyle w:val="Hyperlink"/>
-          </w:rPr>
-          <w:t xml:space="preserve">Markdown Cheat Sheet</w:t>
-        </w:r>
-      </w:hyperlink>
-      <w:r>
-        <w:t xml:space="preserve"> </w:t>
-      </w:r>
-      <w:r>
-        <w:t xml:space="preserve">if you just want a quick reminder of what symbol to use for what when using Markdown formatting.</w:t>
-      </w:r>
-    </w:p>
-    <w:bookmarkStart w:id="35" w:name="headings-and"/>
-    <w:p>
-      <w:pPr>
-        <w:pStyle w:val="Heading2"/>
-      </w:pPr>
-      <w:r>
-        <w:rPr>
-          <w:rStyle w:val="SectionNumber"/>
-        </w:rPr>
-        <w:t xml:space="preserve">4.1</w:t>
+        <w:t xml:space="preserve">3.2</w:t>
       </w:r>
       <w:r>
         <w:tab/>
@@ -3127,7 +3158,7 @@
     </w:p>
     <w:bookmarkEnd w:id="35"/>
     <w:bookmarkEnd w:id="36"/>
-    <w:bookmarkStart w:id="59" w:name="heading-1"/>
+    <w:bookmarkStart w:id="79" w:name="heading-1"/>
     <w:p>
       <w:pPr>
         <w:pStyle w:val="Heading1"/>
@@ -3136,7 +3167,7 @@
         <w:rPr>
           <w:rStyle w:val="SectionNumber"/>
         </w:rPr>
-        <w:t xml:space="preserve">5</w:t>
+        <w:t xml:space="preserve">4</w:t>
       </w:r>
       <w:r>
         <w:tab/>
@@ -3190,7 +3221,7 @@
         <w:rPr>
           <w:rStyle w:val="SectionNumber"/>
         </w:rPr>
-        <w:t xml:space="preserve">5.1</w:t>
+        <w:t xml:space="preserve">4.1</w:t>
       </w:r>
       <w:r>
         <w:tab/>
@@ -3277,7 +3308,7 @@
         <w:rPr>
           <w:rStyle w:val="SectionNumber"/>
         </w:rPr>
-        <w:t xml:space="preserve">5.2</w:t>
+        <w:t xml:space="preserve">4.2</w:t>
       </w:r>
       <w:r>
         <w:tab/>
@@ -3378,7 +3409,7 @@
         <w:rPr>
           <w:rStyle w:val="SectionNumber"/>
         </w:rPr>
-        <w:t xml:space="preserve">5.3</w:t>
+        <w:t xml:space="preserve">4.3</w:t>
       </w:r>
       <w:r>
         <w:tab/>
@@ -3508,7 +3539,7 @@
         <w:rPr>
           <w:rStyle w:val="SectionNumber"/>
         </w:rPr>
-        <w:t xml:space="preserve">5.4</w:t>
+        <w:t xml:space="preserve">4.4</w:t>
       </w:r>
       <w:r>
         <w:tab/>
@@ -3595,7 +3626,7 @@
         <w:rPr>
           <w:rStyle w:val="SectionNumber"/>
         </w:rPr>
-        <w:t xml:space="preserve">5.5</w:t>
+        <w:t xml:space="preserve">4.5</w:t>
       </w:r>
       <w:r>
         <w:tab/>
@@ -3729,7 +3760,7 @@
         <w:rPr>
           <w:rStyle w:val="SectionNumber"/>
         </w:rPr>
-        <w:t xml:space="preserve">5.6</w:t>
+        <w:t xml:space="preserve">4.6</w:t>
       </w:r>
       <w:r>
         <w:tab/>
@@ -3808,7 +3839,7 @@
         <w:rPr>
           <w:rStyle w:val="SectionNumber"/>
         </w:rPr>
-        <w:t xml:space="preserve">5.7</w:t>
+        <w:t xml:space="preserve">4.7</w:t>
       </w:r>
       <w:r>
         <w:tab/>
@@ -3939,7 +3970,7 @@
         <w:rPr>
           <w:rStyle w:val="SectionNumber"/>
         </w:rPr>
-        <w:t xml:space="preserve">5.8</w:t>
+        <w:t xml:space="preserve">4.8</w:t>
       </w:r>
       <w:r>
         <w:tab/>
@@ -4063,7 +4094,7 @@
         <w:rPr>
           <w:rStyle w:val="SectionNumber"/>
         </w:rPr>
-        <w:t xml:space="preserve">5.9</w:t>
+        <w:t xml:space="preserve">4.9</w:t>
       </w:r>
       <w:r>
         <w:tab/>
@@ -4247,7 +4278,7 @@
         <w:rPr>
           <w:rStyle w:val="SectionNumber"/>
         </w:rPr>
-        <w:t xml:space="preserve">5.9.1</w:t>
+        <w:t xml:space="preserve">4.9.1</w:t>
       </w:r>
       <w:r>
         <w:tab/>
@@ -4283,7 +4314,7 @@
         <w:rPr>
           <w:rStyle w:val="SectionNumber"/>
         </w:rPr>
-        <w:t xml:space="preserve">5.10</w:t>
+        <w:t xml:space="preserve">4.10</w:t>
       </w:r>
       <w:r>
         <w:tab/>
@@ -4376,7 +4407,7 @@
         <w:rPr>
           <w:rStyle w:val="SectionNumber"/>
         </w:rPr>
-        <w:t xml:space="preserve">5.11</w:t>
+        <w:t xml:space="preserve">4.11</w:t>
       </w:r>
       <w:r>
         <w:tab/>
@@ -4521,7 +4552,7 @@
         <w:rPr>
           <w:rStyle w:val="SectionNumber"/>
         </w:rPr>
-        <w:t xml:space="preserve">5.12</w:t>
+        <w:t xml:space="preserve">4.12</w:t>
       </w:r>
       <w:r>
         <w:tab/>
@@ -4564,7 +4595,7 @@
         <w:rPr>
           <w:rStyle w:val="SectionNumber"/>
         </w:rPr>
-        <w:t xml:space="preserve">5.13</w:t>
+        <w:t xml:space="preserve">4.13</w:t>
       </w:r>
       <w:r>
         <w:tab/>
@@ -4607,7 +4638,7 @@
         <w:rPr>
           <w:rStyle w:val="SectionNumber"/>
         </w:rPr>
-        <w:t xml:space="preserve">5.14</w:t>
+        <w:t xml:space="preserve">4.14</w:t>
       </w:r>
       <w:r>
         <w:tab/>
@@ -4797,7 +4828,7 @@
         <w:rPr>
           <w:rStyle w:val="SectionNumber"/>
         </w:rPr>
-        <w:t xml:space="preserve">5.15</w:t>
+        <w:t xml:space="preserve">4.15</w:t>
       </w:r>
       <w:r>
         <w:tab/>
@@ -5031,7 +5062,7 @@
         <w:rPr>
           <w:rStyle w:val="SectionNumber"/>
         </w:rPr>
-        <w:t xml:space="preserve">5.16</w:t>
+        <w:t xml:space="preserve">4.16</w:t>
       </w:r>
       <w:r>
         <w:tab/>
@@ -5321,7 +5352,7 @@
         <w:rPr>
           <w:rStyle w:val="SectionNumber"/>
         </w:rPr>
-        <w:t xml:space="preserve">5.17</w:t>
+        <w:t xml:space="preserve">4.17</w:t>
       </w:r>
       <w:r>
         <w:tab/>
@@ -5403,7 +5434,7 @@
         <w:rPr>
           <w:rStyle w:val="SectionNumber"/>
         </w:rPr>
-        <w:t xml:space="preserve">5.18</w:t>
+        <w:t xml:space="preserve">4.18</w:t>
       </w:r>
       <w:r>
         <w:tab/>
@@ -5476,78 +5507,77 @@
       </w:r>
     </w:p>
     <w:bookmarkEnd w:id="58"/>
+    <w:bookmarkStart w:id="75" w:name="extended-markdown"/>
+    <w:p>
+      <w:pPr>
+        <w:pStyle w:val="Heading2"/>
+      </w:pPr>
+      <w:r>
+        <w:rPr>
+          <w:rStyle w:val="SectionNumber"/>
+        </w:rPr>
+        <w:t xml:space="preserve">4.19</w:t>
+      </w:r>
+      <w:r>
+        <w:tab/>
+      </w:r>
+      <w:r>
+        <w:t xml:space="preserve">EXTENDED MARKDOWN</w:t>
+      </w:r>
+    </w:p>
+    <w:p>
+      <w:pPr>
+        <w:pStyle w:val="FirstParagraph"/>
+      </w:pPr>
+      <w:r>
+        <w:t xml:space="preserve">Source for most of this is the markdown guide Hacks page.</w:t>
+      </w:r>
+    </w:p>
+    <w:p>
+      <w:pPr>
+        <w:pStyle w:val="BodyText"/>
+      </w:pPr>
+      <w:r>
+        <w:t xml:space="preserve">Extended syntax might not be supported on all platforms.</w:t>
+      </w:r>
+    </w:p>
+    <w:bookmarkStart w:id="59" w:name="underlining"/>
+    <w:p>
+      <w:pPr>
+        <w:pStyle w:val="Heading3"/>
+      </w:pPr>
+      <w:r>
+        <w:rPr>
+          <w:rStyle w:val="SectionNumber"/>
+        </w:rPr>
+        <w:t xml:space="preserve">4.19.1</w:t>
+      </w:r>
+      <w:r>
+        <w:tab/>
+      </w:r>
+      <w:r>
+        <w:t xml:space="preserve">Underlining</w:t>
+      </w:r>
+    </w:p>
+    <w:p>
+      <w:pPr>
+        <w:pStyle w:val="FirstParagraph"/>
+      </w:pPr>
+      <w:r>
+        <w:t xml:space="preserve">Not included because in HTML underlining normally was a way of indicating a URL / link.</w:t>
+      </w:r>
+    </w:p>
     <w:bookmarkEnd w:id="59"/>
-    <w:bookmarkStart w:id="76" w:name="chapter-extended-markdown-syntax"/>
-    <w:p>
-      <w:pPr>
-        <w:pStyle w:val="Heading1"/>
+    <w:bookmarkStart w:id="60" w:name="text-alignment-center"/>
+    <w:p>
+      <w:pPr>
+        <w:pStyle w:val="Heading3"/>
       </w:pPr>
       <w:r>
         <w:rPr>
           <w:rStyle w:val="SectionNumber"/>
         </w:rPr>
-        <w:t xml:space="preserve">6</w:t>
-      </w:r>
-      <w:r>
-        <w:tab/>
-      </w:r>
-      <w:r>
-        <w:t xml:space="preserve">CHAPTER ?: Extended Markdown Syntax</w:t>
-      </w:r>
-    </w:p>
-    <w:p>
-      <w:pPr>
-        <w:pStyle w:val="FirstParagraph"/>
-      </w:pPr>
-      <w:r>
-        <w:t xml:space="preserve">Source for most of this is the markdown guide Hacks page.</w:t>
-      </w:r>
-    </w:p>
-    <w:p>
-      <w:pPr>
-        <w:pStyle w:val="BodyText"/>
-      </w:pPr>
-      <w:r>
-        <w:t xml:space="preserve">Extended syntax might not be supported on all platforms.</w:t>
-      </w:r>
-    </w:p>
-    <w:bookmarkStart w:id="60" w:name="underlining"/>
-    <w:p>
-      <w:pPr>
-        <w:pStyle w:val="Heading2"/>
-      </w:pPr>
-      <w:r>
-        <w:rPr>
-          <w:rStyle w:val="SectionNumber"/>
-        </w:rPr>
-        <w:t xml:space="preserve">6.1</w:t>
-      </w:r>
-      <w:r>
-        <w:tab/>
-      </w:r>
-      <w:r>
-        <w:t xml:space="preserve">Underlining</w:t>
-      </w:r>
-    </w:p>
-    <w:p>
-      <w:pPr>
-        <w:pStyle w:val="FirstParagraph"/>
-      </w:pPr>
-      <w:r>
-        <w:t xml:space="preserve">Not included because in HTML underlining normally was a way of indicating a URL / link.</w:t>
-      </w:r>
-    </w:p>
-    <w:bookmarkEnd w:id="60"/>
-    <w:bookmarkStart w:id="61" w:name="text-alignment-center"/>
-    <w:p>
-      <w:pPr>
-        <w:pStyle w:val="Heading2"/>
-      </w:pPr>
-      <w:r>
-        <w:rPr>
-          <w:rStyle w:val="SectionNumber"/>
-        </w:rPr>
-        <w:t xml:space="preserve">6.2</w:t>
+        <w:t xml:space="preserve">4.19.2</w:t>
       </w:r>
       <w:r>
         <w:tab/>
@@ -5619,23 +5649,59 @@
         <w:t xml:space="preserve">Does this work?</w:t>
       </w:r>
     </w:p>
+    <w:bookmarkEnd w:id="60"/>
+    <w:bookmarkStart w:id="61" w:name="color"/>
+    <w:p>
+      <w:pPr>
+        <w:pStyle w:val="Heading3"/>
+      </w:pPr>
+      <w:r>
+        <w:rPr>
+          <w:rStyle w:val="SectionNumber"/>
+        </w:rPr>
+        <w:t xml:space="preserve">4.19.3</w:t>
+      </w:r>
+      <w:r>
+        <w:tab/>
+      </w:r>
+      <w:r>
+        <w:t xml:space="preserve">Color</w:t>
+      </w:r>
+    </w:p>
+    <w:p>
+      <w:pPr>
+        <w:pStyle w:val="FirstParagraph"/>
+      </w:pPr>
+      <w:r>
+        <w:t xml:space="preserve">Use HTML.</w:t>
+      </w:r>
+    </w:p>
     <w:bookmarkEnd w:id="61"/>
-    <w:bookmarkStart w:id="62" w:name="colour"/>
-    <w:p>
-      <w:pPr>
-        <w:pStyle w:val="Heading2"/>
+    <w:bookmarkStart w:id="62" w:name="strikethrough"/>
+    <w:p>
+      <w:pPr>
+        <w:pStyle w:val="Heading3"/>
       </w:pPr>
       <w:r>
         <w:rPr>
           <w:rStyle w:val="SectionNumber"/>
         </w:rPr>
-        <w:t xml:space="preserve">6.3</w:t>
+        <w:t xml:space="preserve">4.19.4</w:t>
       </w:r>
       <w:r>
         <w:tab/>
       </w:r>
       <w:r>
-        <w:t xml:space="preserve">Colour</w:t>
+        <w:t xml:space="preserve">Strikethrough</w:t>
+      </w:r>
+      <w:r>
+        <w:t xml:space="preserve"> </w:t>
+      </w:r>
+      <w:r>
+        <w:rPr>
+          <w:rStyle w:val="VerbatimChar"/>
+        </w:rPr>
+        <w:t xml:space="preserve">~~</w:t>
       </w:r>
     </w:p>
     <w:p>
@@ -5643,108 +5709,72 @@
         <w:pStyle w:val="FirstParagraph"/>
       </w:pPr>
       <w:r>
-        <w:t xml:space="preserve">Use HTML.</w:t>
+        <w:t xml:space="preserve">Use</w:t>
+      </w:r>
+      <w:r>
+        <w:t xml:space="preserve"> </w:t>
+      </w:r>
+      <w:r>
+        <w:rPr>
+          <w:rStyle w:val="VerbatimChar"/>
+        </w:rPr>
+        <w:t xml:space="preserve">~~</w:t>
+      </w:r>
+    </w:p>
+    <w:p>
+      <w:pPr>
+        <w:pStyle w:val="BodyText"/>
+      </w:pPr>
+      <w:r>
+        <w:t xml:space="preserve">An extended feature though so maybe not supported everywhere?</w:t>
+      </w:r>
+    </w:p>
+    <w:p>
+      <w:pPr>
+        <w:pStyle w:val="BodyText"/>
+      </w:pPr>
+      <w:r>
+        <w:t xml:space="preserve">An example of strikethrough:</w:t>
+      </w:r>
+    </w:p>
+    <w:p>
+      <w:pPr>
+        <w:pStyle w:val="BlockText"/>
+      </w:pPr>
+      <w:r>
+        <w:t xml:space="preserve">~~Strike me!~~</w:t>
+      </w:r>
+    </w:p>
+    <w:p>
+      <w:pPr>
+        <w:pStyle w:val="FirstParagraph"/>
+      </w:pPr>
+      <w:r>
+        <w:t xml:space="preserve">looks like:</w:t>
+      </w:r>
+    </w:p>
+    <w:p>
+      <w:pPr>
+        <w:pStyle w:val="BlockText"/>
+      </w:pPr>
+      <w:r>
+        <w:rPr>
+          <w:strike/>
+        </w:rPr>
+        <w:t xml:space="preserve">Strike me!</w:t>
       </w:r>
     </w:p>
     <w:bookmarkEnd w:id="62"/>
-    <w:bookmarkStart w:id="63" w:name="strikethrough"/>
-    <w:p>
-      <w:pPr>
-        <w:pStyle w:val="Heading2"/>
+    <w:bookmarkStart w:id="63" w:name="to-do-list-checkboxes---x"/>
+    <w:p>
+      <w:pPr>
+        <w:pStyle w:val="Heading3"/>
       </w:pPr>
       <w:r>
         <w:rPr>
           <w:rStyle w:val="SectionNumber"/>
         </w:rPr>
-        <w:t xml:space="preserve">6.4</w:t>
-      </w:r>
-      <w:r>
-        <w:tab/>
-      </w:r>
-      <w:r>
-        <w:t xml:space="preserve">Strikethrough</w:t>
-      </w:r>
-      <w:r>
-        <w:t xml:space="preserve"> </w:t>
-      </w:r>
-      <w:r>
-        <w:rPr>
-          <w:rStyle w:val="VerbatimChar"/>
-        </w:rPr>
-        <w:t xml:space="preserve">~~</w:t>
-      </w:r>
-    </w:p>
-    <w:p>
-      <w:pPr>
-        <w:pStyle w:val="FirstParagraph"/>
-      </w:pPr>
-      <w:r>
-        <w:t xml:space="preserve">Use</w:t>
-      </w:r>
-      <w:r>
-        <w:t xml:space="preserve"> </w:t>
-      </w:r>
-      <w:r>
-        <w:rPr>
-          <w:rStyle w:val="VerbatimChar"/>
-        </w:rPr>
-        <w:t xml:space="preserve">~~</w:t>
-      </w:r>
-    </w:p>
-    <w:p>
-      <w:pPr>
-        <w:pStyle w:val="BodyText"/>
-      </w:pPr>
-      <w:r>
-        <w:t xml:space="preserve">An extended feature though so maybe not supported everywhere?</w:t>
-      </w:r>
-    </w:p>
-    <w:p>
-      <w:pPr>
-        <w:pStyle w:val="BodyText"/>
-      </w:pPr>
-      <w:r>
-        <w:t xml:space="preserve">An example of strikethrough:</w:t>
-      </w:r>
-    </w:p>
-    <w:p>
-      <w:pPr>
-        <w:pStyle w:val="BlockText"/>
-      </w:pPr>
-      <w:r>
-        <w:t xml:space="preserve">~~Strike me!~~</w:t>
-      </w:r>
-    </w:p>
-    <w:p>
-      <w:pPr>
-        <w:pStyle w:val="FirstParagraph"/>
-      </w:pPr>
-      <w:r>
-        <w:t xml:space="preserve">looks like:</w:t>
-      </w:r>
-    </w:p>
-    <w:p>
-      <w:pPr>
-        <w:pStyle w:val="BlockText"/>
-      </w:pPr>
-      <w:r>
-        <w:rPr>
-          <w:strike/>
-        </w:rPr>
-        <w:t xml:space="preserve">Strike me!</w:t>
-      </w:r>
-    </w:p>
-    <w:bookmarkEnd w:id="63"/>
-    <w:bookmarkStart w:id="64" w:name="to-do-list-checkboxes---x"/>
-    <w:p>
-      <w:pPr>
-        <w:pStyle w:val="Heading2"/>
-      </w:pPr>
-      <w:r>
-        <w:rPr>
-          <w:rStyle w:val="SectionNumber"/>
-        </w:rPr>
-        <w:t xml:space="preserve">6.5</w:t>
+        <w:t xml:space="preserve">4.19.5</w:t>
       </w:r>
       <w:r>
         <w:tab/>
@@ -5843,17 +5873,17 @@
         <w:t xml:space="preserve">Item 3</w:t>
       </w:r>
     </w:p>
-    <w:bookmarkEnd w:id="64"/>
-    <w:bookmarkStart w:id="65" w:name="highlighting-mark"/>
-    <w:p>
-      <w:pPr>
-        <w:pStyle w:val="Heading2"/>
+    <w:bookmarkEnd w:id="63"/>
+    <w:bookmarkStart w:id="64" w:name="highlighting-mark"/>
+    <w:p>
+      <w:pPr>
+        <w:pStyle w:val="Heading3"/>
       </w:pPr>
       <w:r>
         <w:rPr>
           <w:rStyle w:val="SectionNumber"/>
         </w:rPr>
-        <w:t xml:space="preserve">6.6</w:t>
+        <w:t xml:space="preserve">4.19.6</w:t>
       </w:r>
       <w:r>
         <w:tab/>
@@ -6013,17 +6043,17 @@
         <w:t xml:space="preserve">Worked in VS Code.</w:t>
       </w:r>
     </w:p>
-    <w:bookmarkEnd w:id="65"/>
-    <w:bookmarkStart w:id="66" w:name="subscript"/>
-    <w:p>
-      <w:pPr>
-        <w:pStyle w:val="Heading2"/>
+    <w:bookmarkEnd w:id="64"/>
+    <w:bookmarkStart w:id="65" w:name="subscript"/>
+    <w:p>
+      <w:pPr>
+        <w:pStyle w:val="Heading3"/>
       </w:pPr>
       <w:r>
         <w:rPr>
           <w:rStyle w:val="SectionNumber"/>
         </w:rPr>
-        <w:t xml:space="preserve">6.7</w:t>
+        <w:t xml:space="preserve">4.19.7</w:t>
       </w:r>
       <w:r>
         <w:tab/>
@@ -6109,17 +6139,17 @@
         <w:t xml:space="preserve">Didn’t work on VS Code</w:t>
       </w:r>
     </w:p>
-    <w:bookmarkEnd w:id="66"/>
-    <w:bookmarkStart w:id="69" w:name="footnotes-1"/>
-    <w:p>
-      <w:pPr>
-        <w:pStyle w:val="Heading2"/>
+    <w:bookmarkEnd w:id="65"/>
+    <w:bookmarkStart w:id="68" w:name="footnotes-1"/>
+    <w:p>
+      <w:pPr>
+        <w:pStyle w:val="Heading3"/>
       </w:pPr>
       <w:r>
         <w:rPr>
           <w:rStyle w:val="SectionNumber"/>
         </w:rPr>
-        <w:t xml:space="preserve">6.8</w:t>
+        <w:t xml:space="preserve">4.19.8</w:t>
       </w:r>
       <w:r>
         <w:tab/>
@@ -6190,7 +6220,7 @@
         <w:rPr>
           <w:rStyle w:val="FootnoteReference"/>
         </w:rPr>
-        <w:footnoteReference w:id="67"/>
+        <w:footnoteReference w:id="66"/>
       </w:r>
     </w:p>
     <w:p>
@@ -6244,11 +6274,282 @@
         <w:rPr>
           <w:rStyle w:val="FootnoteReference"/>
         </w:rPr>
-        <w:footnoteReference w:id="68"/>
-      </w:r>
-    </w:p>
-    <w:bookmarkEnd w:id="69"/>
-    <w:bookmarkStart w:id="74" w:name="table-of-contents"/>
+        <w:footnoteReference w:id="67"/>
+      </w:r>
+    </w:p>
+    <w:bookmarkEnd w:id="68"/>
+    <w:bookmarkStart w:id="73" w:name="table-of-contents"/>
+    <w:p>
+      <w:pPr>
+        <w:pStyle w:val="Heading3"/>
+      </w:pPr>
+      <w:r>
+        <w:rPr>
+          <w:rStyle w:val="SectionNumber"/>
+        </w:rPr>
+        <w:t xml:space="preserve">4.19.9</w:t>
+      </w:r>
+      <w:r>
+        <w:tab/>
+      </w:r>
+      <w:r>
+        <w:t xml:space="preserve">Table of Contents</w:t>
+      </w:r>
+    </w:p>
+    <w:bookmarkStart w:id="70" w:name="vs-code-extension-approach"/>
+    <w:p>
+      <w:pPr>
+        <w:pStyle w:val="Heading4"/>
+      </w:pPr>
+      <w:r>
+        <w:rPr>
+          <w:rStyle w:val="SectionNumber"/>
+        </w:rPr>
+        <w:t xml:space="preserve">4.19.9.1</w:t>
+      </w:r>
+      <w:r>
+        <w:tab/>
+      </w:r>
+      <w:r>
+        <w:t xml:space="preserve">VS Code Extension approach</w:t>
+      </w:r>
+    </w:p>
+    <w:p>
+      <w:pPr>
+        <w:pStyle w:val="FirstParagraph"/>
+      </w:pPr>
+      <w:r>
+        <w:t xml:space="preserve">Use the VS Code All in one TOC creation from the command pallet (ctrl shift P)</w:t>
+      </w:r>
+    </w:p>
+    <w:p>
+      <w:pPr>
+        <w:pStyle w:val="BodyText"/>
+      </w:pPr>
+      <w:r>
+        <w:t xml:space="preserve">Details on the command pallet from Microsoft:</w:t>
+      </w:r>
+    </w:p>
+    <w:p>
+      <w:pPr>
+        <w:pStyle w:val="BodyText"/>
+      </w:pPr>
+      <w:hyperlink r:id="rId69">
+        <w:r>
+          <w:rPr>
+            <w:rStyle w:val="Hyperlink"/>
+          </w:rPr>
+          <w:t xml:space="preserve">VS Code Command Pallet</w:t>
+        </w:r>
+      </w:hyperlink>
+    </w:p>
+    <w:p>
+      <w:pPr>
+        <w:pStyle w:val="BodyText"/>
+      </w:pPr>
+      <w:r>
+        <w:t xml:space="preserve">and use this to ommit a heading from the TOC:</w:t>
+      </w:r>
+    </w:p>
+    <w:p>
+      <w:pPr>
+        <w:pStyle w:val="BlockText"/>
+      </w:pPr>
+      <w:r>
+        <w:rPr>
+          <w:rStyle w:val="VerbatimChar"/>
+        </w:rPr>
+        <w:t xml:space="preserve">&lt;!-- omit from toc --&gt;</w:t>
+      </w:r>
+    </w:p>
+    <w:p>
+      <w:pPr>
+        <w:pStyle w:val="FirstParagraph"/>
+      </w:pPr>
+      <w:r>
+        <w:t xml:space="preserve">Which is what I did for the headings in the Headings section</w:t>
+      </w:r>
+    </w:p>
+    <w:bookmarkEnd w:id="70"/>
+    <w:bookmarkStart w:id="72" w:name="another-toc-way"/>
+    <w:p>
+      <w:pPr>
+        <w:pStyle w:val="Heading4"/>
+      </w:pPr>
+      <w:r>
+        <w:rPr>
+          <w:rStyle w:val="SectionNumber"/>
+        </w:rPr>
+        <w:t xml:space="preserve">4.19.9.2</w:t>
+      </w:r>
+      <w:r>
+        <w:tab/>
+      </w:r>
+      <w:r>
+        <w:t xml:space="preserve">Another TOC Way</w:t>
+      </w:r>
+    </w:p>
+    <w:p>
+      <w:pPr>
+        <w:pStyle w:val="FirstParagraph"/>
+      </w:pPr>
+      <w:r>
+        <w:t xml:space="preserve">Problem with this approach is end up with the annotation in the heading if not supported?</w:t>
+      </w:r>
+    </w:p>
+    <w:p>
+      <w:pPr>
+        <w:pStyle w:val="BodyText"/>
+      </w:pPr>
+      <w:r>
+        <w:t xml:space="preserve">Depends on extended syntax?</w:t>
+      </w:r>
+    </w:p>
+    <w:p>
+      <w:pPr>
+        <w:pStyle w:val="BodyText"/>
+      </w:pPr>
+      <w:r>
+        <w:t xml:space="preserve">For example heading IDs:</w:t>
+      </w:r>
+    </w:p>
+    <w:p>
+      <w:pPr>
+        <w:pStyle w:val="BodyText"/>
+      </w:pPr>
+      <w:hyperlink r:id="rId71">
+        <w:r>
+          <w:rPr>
+            <w:rStyle w:val="Hyperlink"/>
+          </w:rPr>
+          <w:t xml:space="preserve">Heading IDs</w:t>
+        </w:r>
+      </w:hyperlink>
+    </w:p>
+    <w:p>
+      <w:pPr>
+        <w:pStyle w:val="BodyText"/>
+      </w:pPr>
+      <w:r>
+        <w:t xml:space="preserve">where you add the equivalent to the standard HTML anchor tag to your headings with curly braces.</w:t>
+      </w:r>
+    </w:p>
+    <w:p>
+      <w:pPr>
+        <w:pStyle w:val="BodyText"/>
+      </w:pPr>
+      <w:r>
+        <w:rPr>
+          <w:rStyle w:val="VerbatimChar"/>
+        </w:rPr>
+        <w:t xml:space="preserve">### My Great Heading {#custom-id}</w:t>
+      </w:r>
+    </w:p>
+    <w:p>
+      <w:pPr>
+        <w:pStyle w:val="BodyText"/>
+      </w:pPr>
+      <w:r>
+        <w:t xml:space="preserve">and then in the table:</w:t>
+      </w:r>
+    </w:p>
+    <w:p>
+      <w:pPr>
+        <w:pStyle w:val="BodyText"/>
+      </w:pPr>
+      <w:r>
+        <w:rPr>
+          <w:rStyle w:val="VerbatimChar"/>
+        </w:rPr>
+        <w:t xml:space="preserve">[Heading IDs](#heading-ids)</w:t>
+      </w:r>
+    </w:p>
+    <w:bookmarkEnd w:id="72"/>
+    <w:bookmarkEnd w:id="73"/>
+    <w:bookmarkStart w:id="74" w:name="comments"/>
+    <w:p>
+      <w:pPr>
+        <w:pStyle w:val="Heading3"/>
+      </w:pPr>
+      <w:r>
+        <w:rPr>
+          <w:rStyle w:val="SectionNumber"/>
+        </w:rPr>
+        <w:t xml:space="preserve">4.19.10</w:t>
+      </w:r>
+      <w:r>
+        <w:tab/>
+      </w:r>
+      <w:r>
+        <w:t xml:space="preserve">Comments</w:t>
+      </w:r>
+      <w:r>
+        <w:t xml:space="preserve"> </w:t>
+      </w:r>
+      <w:r>
+        <w:rPr>
+          <w:rStyle w:val="VerbatimChar"/>
+        </w:rPr>
+        <w:t xml:space="preserve">[//]: #</w:t>
+      </w:r>
+    </w:p>
+    <w:p>
+      <w:pPr>
+        <w:pStyle w:val="FirstParagraph"/>
+      </w:pPr>
+      <w:r>
+        <w:t xml:space="preserve">Comments that aren’t to be shown in the final result can be marked as this:</w:t>
+      </w:r>
+    </w:p>
+    <w:p>
+      <w:pPr>
+        <w:pStyle w:val="BlockText"/>
+      </w:pPr>
+      <w:r>
+        <w:rPr>
+          <w:rStyle w:val="VerbatimChar"/>
+        </w:rPr>
+        <w:t xml:space="preserve">[comment]: #</w:t>
+      </w:r>
+    </w:p>
+    <w:p>
+      <w:pPr>
+        <w:pStyle w:val="FirstParagraph"/>
+      </w:pPr>
+      <w:r>
+        <w:t xml:space="preserve">Can’t be seen (look at the markdown version to see comment below)</w:t>
+      </w:r>
+    </w:p>
+    <w:p>
+      <w:pPr>
+        <w:pStyle w:val="BodyText"/>
+      </w:pPr>
+      <w:r>
+        <w:t xml:space="preserve">If that doesn’t work, alternatively this approach:</w:t>
+      </w:r>
+    </w:p>
+    <w:p>
+      <w:pPr>
+        <w:pStyle w:val="BodyText"/>
+      </w:pPr>
+      <w:r>
+        <w:rPr>
+          <w:rStyle w:val="VerbatimChar"/>
+        </w:rPr>
+        <w:t xml:space="preserve">[//]: # (Comment text in here)</w:t>
+      </w:r>
+    </w:p>
+    <w:p>
+      <w:pPr>
+        <w:pStyle w:val="BodyText"/>
+      </w:pPr>
+      <w:r>
+        <w:t xml:space="preserve">looks like:</w:t>
+      </w:r>
+    </w:p>
+    <w:bookmarkEnd w:id="74"/>
+    <w:bookmarkEnd w:id="75"/>
+    <w:bookmarkStart w:id="78" w:name="conventions"/>
     <w:p>
       <w:pPr>
         <w:pStyle w:val="Heading2"/>
@@ -6257,16 +6558,24 @@
         <w:rPr>
           <w:rStyle w:val="SectionNumber"/>
         </w:rPr>
-        <w:t xml:space="preserve">6.9</w:t>
+        <w:t xml:space="preserve">4.20</w:t>
       </w:r>
       <w:r>
         <w:tab/>
       </w:r>
       <w:r>
-        <w:t xml:space="preserve">Table of Contents</w:t>
-      </w:r>
-    </w:p>
-    <w:bookmarkStart w:id="71" w:name="vs-code-extension-approach"/>
+        <w:t xml:space="preserve">Conventions</w:t>
+      </w:r>
+    </w:p>
+    <w:p>
+      <w:pPr>
+        <w:pStyle w:val="FirstParagraph"/>
+      </w:pPr>
+      <w:r>
+        <w:t xml:space="preserve">Here are some example conventions for eTextbooks and the use of Markdown.</w:t>
+      </w:r>
+    </w:p>
+    <w:bookmarkStart w:id="76" w:name="formatting"/>
     <w:p>
       <w:pPr>
         <w:pStyle w:val="Heading3"/>
@@ -6275,316 +6584,13 @@
         <w:rPr>
           <w:rStyle w:val="SectionNumber"/>
         </w:rPr>
-        <w:t xml:space="preserve">6.9.1</w:t>
+        <w:t xml:space="preserve">4.20.1</w:t>
       </w:r>
       <w:r>
         <w:tab/>
       </w:r>
       <w:r>
-        <w:t xml:space="preserve">VS Code Extension approach</w:t>
-      </w:r>
-    </w:p>
-    <w:p>
-      <w:pPr>
-        <w:pStyle w:val="FirstParagraph"/>
-      </w:pPr>
-      <w:r>
-        <w:t xml:space="preserve">Use the VS Code All in one TOC creation from the command pallet (ctrl shift P)</w:t>
-      </w:r>
-    </w:p>
-    <w:p>
-      <w:pPr>
-        <w:pStyle w:val="BodyText"/>
-      </w:pPr>
-      <w:r>
-        <w:t xml:space="preserve">Details on the command pallet from Microsoft:</w:t>
-      </w:r>
-    </w:p>
-    <w:p>
-      <w:pPr>
-        <w:pStyle w:val="BodyText"/>
-      </w:pPr>
-      <w:hyperlink r:id="rId70">
-        <w:r>
-          <w:rPr>
-            <w:rStyle w:val="Hyperlink"/>
-          </w:rPr>
-          <w:t xml:space="preserve">VS Code Command Pallet</w:t>
-        </w:r>
-      </w:hyperlink>
-    </w:p>
-    <w:p>
-      <w:pPr>
-        <w:pStyle w:val="BodyText"/>
-      </w:pPr>
-      <w:r>
-        <w:t xml:space="preserve">and use this to ommit a heading from the TOC:</w:t>
-      </w:r>
-    </w:p>
-    <w:p>
-      <w:pPr>
-        <w:pStyle w:val="BlockText"/>
-      </w:pPr>
-      <w:r>
-        <w:rPr>
-          <w:rStyle w:val="VerbatimChar"/>
-        </w:rPr>
-        <w:t xml:space="preserve">&lt;!-- omit from toc --&gt;</w:t>
-      </w:r>
-    </w:p>
-    <w:p>
-      <w:pPr>
-        <w:pStyle w:val="FirstParagraph"/>
-      </w:pPr>
-      <w:r>
-        <w:t xml:space="preserve">Which is what I did for the headings in the Headings section</w:t>
-      </w:r>
-    </w:p>
-    <w:bookmarkEnd w:id="71"/>
-    <w:bookmarkStart w:id="73" w:name="another-toc-way"/>
-    <w:p>
-      <w:pPr>
-        <w:pStyle w:val="Heading3"/>
-      </w:pPr>
-      <w:r>
-        <w:rPr>
-          <w:rStyle w:val="SectionNumber"/>
-        </w:rPr>
-        <w:t xml:space="preserve">6.9.2</w:t>
-      </w:r>
-      <w:r>
-        <w:tab/>
-      </w:r>
-      <w:r>
-        <w:t xml:space="preserve">Another TOC Way</w:t>
-      </w:r>
-    </w:p>
-    <w:p>
-      <w:pPr>
-        <w:pStyle w:val="FirstParagraph"/>
-      </w:pPr>
-      <w:r>
-        <w:t xml:space="preserve">Problem with this approach is end up with the annotation in the heading if not supported?</w:t>
-      </w:r>
-    </w:p>
-    <w:p>
-      <w:pPr>
-        <w:pStyle w:val="BodyText"/>
-      </w:pPr>
-      <w:r>
-        <w:t xml:space="preserve">Depends on extended syntax?</w:t>
-      </w:r>
-    </w:p>
-    <w:p>
-      <w:pPr>
-        <w:pStyle w:val="BodyText"/>
-      </w:pPr>
-      <w:r>
-        <w:t xml:space="preserve">For example heading IDs:</w:t>
-      </w:r>
-    </w:p>
-    <w:p>
-      <w:pPr>
-        <w:pStyle w:val="BodyText"/>
-      </w:pPr>
-      <w:hyperlink r:id="rId72">
-        <w:r>
-          <w:rPr>
-            <w:rStyle w:val="Hyperlink"/>
-          </w:rPr>
-          <w:t xml:space="preserve">Heading IDs</w:t>
-        </w:r>
-      </w:hyperlink>
-    </w:p>
-    <w:p>
-      <w:pPr>
-        <w:pStyle w:val="BodyText"/>
-      </w:pPr>
-      <w:r>
-        <w:t xml:space="preserve">where you add the equivalent to the standard HTML anchor tag to your headings with curly braces.</w:t>
-      </w:r>
-    </w:p>
-    <w:p>
-      <w:pPr>
-        <w:pStyle w:val="BodyText"/>
-      </w:pPr>
-      <w:r>
-        <w:rPr>
-          <w:rStyle w:val="VerbatimChar"/>
-        </w:rPr>
-        <w:t xml:space="preserve">### My Great Heading {#custom-id}</w:t>
-      </w:r>
-    </w:p>
-    <w:p>
-      <w:pPr>
-        <w:pStyle w:val="BodyText"/>
-      </w:pPr>
-      <w:r>
-        <w:t xml:space="preserve">and then in the table:</w:t>
-      </w:r>
-    </w:p>
-    <w:p>
-      <w:pPr>
-        <w:pStyle w:val="BodyText"/>
-      </w:pPr>
-      <w:r>
-        <w:rPr>
-          <w:rStyle w:val="VerbatimChar"/>
-        </w:rPr>
-        <w:t xml:space="preserve">[Heading IDs](#heading-ids)</w:t>
-      </w:r>
-    </w:p>
-    <w:bookmarkEnd w:id="73"/>
-    <w:bookmarkEnd w:id="74"/>
-    <w:bookmarkStart w:id="75" w:name="comments"/>
-    <w:p>
-      <w:pPr>
-        <w:pStyle w:val="Heading2"/>
-      </w:pPr>
-      <w:r>
-        <w:rPr>
-          <w:rStyle w:val="SectionNumber"/>
-        </w:rPr>
-        <w:t xml:space="preserve">6.10</w:t>
-      </w:r>
-      <w:r>
-        <w:tab/>
-      </w:r>
-      <w:r>
-        <w:t xml:space="preserve">Comments</w:t>
-      </w:r>
-      <w:r>
-        <w:t xml:space="preserve"> </w:t>
-      </w:r>
-      <w:r>
-        <w:rPr>
-          <w:rStyle w:val="VerbatimChar"/>
-        </w:rPr>
-        <w:t xml:space="preserve">[//]: #</w:t>
-      </w:r>
-    </w:p>
-    <w:p>
-      <w:pPr>
-        <w:pStyle w:val="FirstParagraph"/>
-      </w:pPr>
-      <w:r>
-        <w:t xml:space="preserve">Comments that aren’t to be shown in the final result can be marked as this:</w:t>
-      </w:r>
-    </w:p>
-    <w:p>
-      <w:pPr>
-        <w:pStyle w:val="BlockText"/>
-      </w:pPr>
-      <w:r>
-        <w:rPr>
-          <w:rStyle w:val="VerbatimChar"/>
-        </w:rPr>
-        <w:t xml:space="preserve">[comment]: #</w:t>
-      </w:r>
-    </w:p>
-    <w:p>
-      <w:pPr>
-        <w:pStyle w:val="FirstParagraph"/>
-      </w:pPr>
-      <w:r>
-        <w:t xml:space="preserve">Can’t be seen (look at the markdown version to see comment below)</w:t>
-      </w:r>
-    </w:p>
-    <w:p>
-      <w:pPr>
-        <w:pStyle w:val="BodyText"/>
-      </w:pPr>
-      <w:r>
-        <w:t xml:space="preserve">If that doesn’t work, alternatively this approach:</w:t>
-      </w:r>
-    </w:p>
-    <w:p>
-      <w:pPr>
-        <w:pStyle w:val="BodyText"/>
-      </w:pPr>
-      <w:r>
-        <w:rPr>
-          <w:rStyle w:val="VerbatimChar"/>
-        </w:rPr>
-        <w:t xml:space="preserve">[//]: # (Comment text in here)</w:t>
-      </w:r>
-    </w:p>
-    <w:p>
-      <w:pPr>
-        <w:pStyle w:val="BodyText"/>
-      </w:pPr>
-      <w:r>
-        <w:t xml:space="preserve">looks like:</w:t>
-      </w:r>
-    </w:p>
-    <w:bookmarkEnd w:id="75"/>
-    <w:bookmarkEnd w:id="76"/>
-    <w:bookmarkStart w:id="79" w:name="chapter-pandoc-conversion"/>
-    <w:p>
-      <w:pPr>
-        <w:pStyle w:val="Heading1"/>
-      </w:pPr>
-      <w:r>
-        <w:rPr>
-          <w:rStyle w:val="SectionNumber"/>
-        </w:rPr>
-        <w:t xml:space="preserve">7</w:t>
-      </w:r>
-      <w:r>
-        <w:tab/>
-      </w:r>
-      <w:r>
-        <w:t xml:space="preserve">CHAPTER ?: Pandoc Conversion</w:t>
-      </w:r>
-    </w:p>
-    <w:p>
-      <w:pPr>
-        <w:pStyle w:val="FirstParagraph"/>
-      </w:pPr>
-      <w:r>
-        <w:t xml:space="preserve">Pandoc is the tool I use to convert Markdown into eBooks in the form of an ePub that I can then upload to Kindle.</w:t>
-      </w:r>
-    </w:p>
-    <w:p>
-      <w:pPr>
-        <w:pStyle w:val="BodyText"/>
-      </w:pPr>
-      <w:r>
-        <w:t xml:space="preserve">There are multiple reasons to bypass Kindle Create and go straight to ePub format which I’ll discuss elsewhere.</w:t>
-      </w:r>
-    </w:p>
-    <w:bookmarkStart w:id="77" w:name="epub-conversion"/>
-    <w:p>
-      <w:pPr>
-        <w:pStyle w:val="Heading2"/>
-      </w:pPr>
-      <w:r>
-        <w:rPr>
-          <w:rStyle w:val="SectionNumber"/>
-        </w:rPr>
-        <w:t xml:space="preserve">7.1</w:t>
-      </w:r>
-      <w:r>
-        <w:tab/>
-      </w:r>
-      <w:r>
-        <w:t xml:space="preserve">ePub Conversion</w:t>
-      </w:r>
-    </w:p>
-    <w:p>
-      <w:pPr>
-        <w:pStyle w:val="FirstParagraph"/>
-      </w:pPr>
-      <w:r>
-        <w:t xml:space="preserve">With Pandoc installed you can generate an ePub from VSCode with the Markdown Preview Enhanced export option menu if have pandoc and Calibre installed.</w:t>
-      </w:r>
-    </w:p>
-    <w:p>
-      <w:pPr>
-        <w:pStyle w:val="BodyText"/>
-      </w:pPr>
-      <w:r>
-        <w:t xml:space="preserve">You will need a cover image to test:</w:t>
+        <w:t xml:space="preserve">Formatting</w:t>
       </w:r>
     </w:p>
     <w:p>
@@ -6596,7 +6602,7 @@
         </w:numPr>
       </w:pPr>
       <w:r>
-        <w:t xml:space="preserve">Recommended dimensions: 1600 x 2400 pixels (1.5:1 ratio)</w:t>
+        <w:t xml:space="preserve">I format chapter headings with all upper case so that I can see them during Kindle Create conversion testing.</w:t>
       </w:r>
     </w:p>
     <w:p>
@@ -6608,7 +6614,7 @@
         </w:numPr>
       </w:pPr>
       <w:r>
-        <w:t xml:space="preserve">Format: JPEG or PNG (but JPEG)</w:t>
+        <w:t xml:space="preserve">Avoid underlining. That’s for hyper links.</w:t>
       </w:r>
     </w:p>
     <w:p>
@@ -6620,7 +6626,50 @@
         </w:numPr>
       </w:pPr>
       <w:r>
-        <w:t xml:space="preserve">Maximum file size: Under 4MB</w:t>
+        <w:t xml:space="preserve">Avoid comments in brackets - it breaks the flow and because we are focusing on Markdown brackets are used to indicate links and images.</w:t>
+      </w:r>
+    </w:p>
+    <w:p>
+      <w:pPr>
+        <w:pStyle w:val="Compact"/>
+        <w:numPr>
+          <w:ilvl w:val="0"/>
+          <w:numId w:val="1031"/>
+        </w:numPr>
+      </w:pPr>
+      <w:r>
+        <w:t xml:space="preserve">avoid colored text. It won’t show very well on grayscale eInk devices.</w:t>
+      </w:r>
+    </w:p>
+    <w:p>
+      <w:pPr>
+        <w:pStyle w:val="Compact"/>
+        <w:numPr>
+          <w:ilvl w:val="0"/>
+          <w:numId w:val="1031"/>
+        </w:numPr>
+      </w:pPr>
+      <w:r>
+        <w:t xml:space="preserve">Grayscale diagrams. Same applies to pictures, figures and diagrams. Plan for black and white.</w:t>
+      </w:r>
+    </w:p>
+    <w:bookmarkEnd w:id="76"/>
+    <w:bookmarkStart w:id="77" w:name="language"/>
+    <w:p>
+      <w:pPr>
+        <w:pStyle w:val="Heading3"/>
+      </w:pPr>
+      <w:r>
+        <w:rPr>
+          <w:rStyle w:val="SectionNumber"/>
+        </w:rPr>
+        <w:t xml:space="preserve">4.20.2</w:t>
+      </w:r>
+      <w:r>
+        <w:tab/>
+      </w:r>
+      <w:r>
+        <w:t xml:space="preserve">Language</w:t>
       </w:r>
     </w:p>
     <w:p>
@@ -6628,137 +6677,13 @@
         <w:pStyle w:val="FirstParagraph"/>
       </w:pPr>
       <w:r>
-        <w:t xml:space="preserve">Place the cover image in the same location as your markdown file. Call it cover.png for example. Make sure it is big enough of Kindle Preview will fail.</w:t>
-      </w:r>
-    </w:p>
-    <w:p>
-      <w:pPr>
-        <w:pStyle w:val="BodyText"/>
-      </w:pPr>
-      <w:r>
-        <w:t xml:space="preserve">Optional step: configure an epub.css file with a style sheet for custom format configuration.</w:t>
-      </w:r>
-    </w:p>
-    <w:p>
-      <w:pPr>
-        <w:pStyle w:val="BodyText"/>
-      </w:pPr>
-      <w:r>
-        <w:t xml:space="preserve">Setup a metadata.yaml file:</w:t>
-      </w:r>
-      <w:r>
-        <w:t xml:space="preserve"> </w:t>
-      </w:r>
-      <w:r>
-        <w:rPr>
-          <w:rStyle w:val="VerbatimChar"/>
-        </w:rPr>
-        <w:t xml:space="preserve">--- title: My Fantastic Book author: Jane Doe date: 2025-11-09 identifier: doi:10.123456789/mybook lang: en-US ---</w:t>
-      </w:r>
-    </w:p>
-    <w:p>
-      <w:pPr>
-        <w:pStyle w:val="BodyText"/>
-      </w:pPr>
-      <w:r>
-        <w:t xml:space="preserve">Then use Pandoc to convert from markdown to ePub:</w:t>
-      </w:r>
-    </w:p>
-    <w:p>
-      <w:pPr>
-        <w:pStyle w:val="BlockText"/>
-      </w:pPr>
-      <w:r>
-        <w:rPr>
-          <w:rStyle w:val="VerbatimChar"/>
-        </w:rPr>
-        <w:t xml:space="preserve">pandoc my1st-etextbook-boilerplate-guide.md -o dist/output.epub --standalone --metadata-file=metadata.yaml --epub-cover-image=cover.png</w:t>
-      </w:r>
-    </w:p>
-    <w:p>
-      <w:pPr>
-        <w:pStyle w:val="FirstParagraph"/>
-      </w:pPr>
-      <w:r>
-        <w:t xml:space="preserve">Warning! This document currently fails the Kindle Preview import.</w:t>
-      </w:r>
-    </w:p>
-    <w:p>
-      <w:pPr>
-        <w:pStyle w:val="BodyText"/>
-      </w:pPr>
-      <w:r>
-        <w:t xml:space="preserve">Testing in progress for compatibility corrections.</w:t>
-      </w:r>
-    </w:p>
-    <w:p>
-      <w:pPr>
-        <w:pStyle w:val="BodyText"/>
-      </w:pPr>
-      <w:r>
-        <w:t xml:space="preserve">That testing is part of the purpose for the creation of this document.</w:t>
+        <w:t xml:space="preserve">If you are focused on Kindle publishing then you are probably focused on the US market. That means you should be using the English US dictionary as much as that might pain you.</w:t>
       </w:r>
     </w:p>
     <w:bookmarkEnd w:id="77"/>
-    <w:bookmarkStart w:id="78" w:name="ms-word-docx-conversion"/>
-    <w:p>
-      <w:pPr>
-        <w:pStyle w:val="Heading2"/>
-      </w:pPr>
-      <w:r>
-        <w:rPr>
-          <w:rStyle w:val="SectionNumber"/>
-        </w:rPr>
-        <w:t xml:space="preserve">7.2</w:t>
-      </w:r>
-      <w:r>
-        <w:tab/>
-      </w:r>
-      <w:r>
-        <w:t xml:space="preserve">MS Word docx Conversion</w:t>
-      </w:r>
-    </w:p>
-    <w:p>
-      <w:pPr>
-        <w:pStyle w:val="FirstParagraph"/>
-      </w:pPr>
-      <w:r>
-        <w:t xml:space="preserve">Basic Markdown to docx conversion command in Pandocs:</w:t>
-      </w:r>
-    </w:p>
-    <w:p>
-      <w:pPr>
-        <w:pStyle w:val="BlockText"/>
-      </w:pPr>
-      <w:r>
-        <w:rPr>
-          <w:rStyle w:val="VerbatimChar"/>
-        </w:rPr>
-        <w:t xml:space="preserve">pandoc input.md -o output.docx</w:t>
-      </w:r>
-    </w:p>
-    <w:p>
-      <w:pPr>
-        <w:pStyle w:val="FirstParagraph"/>
-      </w:pPr>
-      <w:r>
-        <w:t xml:space="preserve">which for this document and github repo is:</w:t>
-      </w:r>
-    </w:p>
-    <w:p>
-      <w:pPr>
-        <w:pStyle w:val="BlockText"/>
-      </w:pPr>
-      <w:r>
-        <w:rPr>
-          <w:rStyle w:val="VerbatimChar"/>
-        </w:rPr>
-        <w:t xml:space="preserve">pandoc my1st-etextbook-boilerplate-guide.md -o dist/output.docx</w:t>
-      </w:r>
-    </w:p>
     <w:bookmarkEnd w:id="78"/>
     <w:bookmarkEnd w:id="79"/>
-    <w:bookmarkStart w:id="82" w:name="chapter-5-conventions"/>
+    <w:bookmarkStart w:id="83" w:name="pandoc-conversion"/>
     <w:p>
       <w:pPr>
         <w:pStyle w:val="Heading1"/>
@@ -6767,13 +6692,13 @@
         <w:rPr>
           <w:rStyle w:val="SectionNumber"/>
         </w:rPr>
-        <w:t xml:space="preserve">8</w:t>
+        <w:t xml:space="preserve">5</w:t>
       </w:r>
       <w:r>
         <w:tab/>
       </w:r>
       <w:r>
-        <w:t xml:space="preserve">CHAPTER 5: Conventions</w:t>
+        <w:t xml:space="preserve">PANDOC CONVERSION</w:t>
       </w:r>
     </w:p>
     <w:p>
@@ -6781,10 +6706,18 @@
         <w:pStyle w:val="FirstParagraph"/>
       </w:pPr>
       <w:r>
-        <w:t xml:space="preserve">Here are some example conventions for eTextbooks and the use of Markdown.</w:t>
-      </w:r>
-    </w:p>
-    <w:bookmarkStart w:id="80" w:name="formatting"/>
+        <w:t xml:space="preserve">Pandoc is the tool I use to convert Markdown into eBooks in the form of an ePub that I can then upload to Kindle.</w:t>
+      </w:r>
+    </w:p>
+    <w:p>
+      <w:pPr>
+        <w:pStyle w:val="BodyText"/>
+      </w:pPr>
+      <w:r>
+        <w:t xml:space="preserve">There are multiple reasons to bypass Kindle Create and go straight to ePub format which I’ll discuss elsewhere.</w:t>
+      </w:r>
+    </w:p>
+    <w:bookmarkStart w:id="80" w:name="epub-conversion"/>
     <w:p>
       <w:pPr>
         <w:pStyle w:val="Heading2"/>
@@ -6793,13 +6726,29 @@
         <w:rPr>
           <w:rStyle w:val="SectionNumber"/>
         </w:rPr>
-        <w:t xml:space="preserve">8.1</w:t>
+        <w:t xml:space="preserve">5.1</w:t>
       </w:r>
       <w:r>
         <w:tab/>
       </w:r>
       <w:r>
-        <w:t xml:space="preserve">Formatting</w:t>
+        <w:t xml:space="preserve">ePub Conversion</w:t>
+      </w:r>
+    </w:p>
+    <w:p>
+      <w:pPr>
+        <w:pStyle w:val="FirstParagraph"/>
+      </w:pPr>
+      <w:r>
+        <w:t xml:space="preserve">With Pandoc installed you can generate an ePub from VSCode with the Markdown Preview Enhanced export option menu if have pandoc and Calibre installed.</w:t>
+      </w:r>
+    </w:p>
+    <w:p>
+      <w:pPr>
+        <w:pStyle w:val="BodyText"/>
+      </w:pPr>
+      <w:r>
+        <w:t xml:space="preserve">You will need a cover image to test:</w:t>
       </w:r>
     </w:p>
     <w:p>
@@ -6811,7 +6760,7 @@
         </w:numPr>
       </w:pPr>
       <w:r>
-        <w:t xml:space="preserve">I format chapter headings with all upper case so that I can see them during Kindle Create conversion testing.</w:t>
+        <w:t xml:space="preserve">Recommended dimensions: 1600 x 2400 pixels (1.5:1 ratio)</w:t>
       </w:r>
     </w:p>
     <w:p>
@@ -6823,7 +6772,7 @@
         </w:numPr>
       </w:pPr>
       <w:r>
-        <w:t xml:space="preserve">Avoid underlining. That’s for hyper links.</w:t>
+        <w:t xml:space="preserve">Format: JPEG or PNG (but JPEG)</w:t>
       </w:r>
     </w:p>
     <w:p>
@@ -6835,35 +6784,87 @@
         </w:numPr>
       </w:pPr>
       <w:r>
-        <w:t xml:space="preserve">Avoid comments in brackets - it breaks the flow and because we are focusing on Markdown brackets are used to indicate links and images.</w:t>
-      </w:r>
-    </w:p>
-    <w:p>
-      <w:pPr>
-        <w:pStyle w:val="Compact"/>
-        <w:numPr>
-          <w:ilvl w:val="0"/>
-          <w:numId w:val="1032"/>
-        </w:numPr>
-      </w:pPr>
-      <w:r>
-        <w:t xml:space="preserve">avoid colored text. It won’t show very well on grayscale eInk devices.</w:t>
-      </w:r>
-    </w:p>
-    <w:p>
-      <w:pPr>
-        <w:pStyle w:val="Compact"/>
-        <w:numPr>
-          <w:ilvl w:val="0"/>
-          <w:numId w:val="1032"/>
-        </w:numPr>
-      </w:pPr>
-      <w:r>
-        <w:t xml:space="preserve">Grayscale diagrams. Same applies to pictures, figures and diagrams. Plan for black and white.</w:t>
+        <w:t xml:space="preserve">Maximum file size: Under 4MB</w:t>
+      </w:r>
+    </w:p>
+    <w:p>
+      <w:pPr>
+        <w:pStyle w:val="FirstParagraph"/>
+      </w:pPr>
+      <w:r>
+        <w:t xml:space="preserve">Place the cover image in the same location as your markdown file. Call it cover.png for example. Make sure it is big enough of Kindle Preview will fail.</w:t>
+      </w:r>
+    </w:p>
+    <w:p>
+      <w:pPr>
+        <w:pStyle w:val="BodyText"/>
+      </w:pPr>
+      <w:r>
+        <w:t xml:space="preserve">Optional step: configure an epub.css file with a style sheet for custom format configuration.</w:t>
+      </w:r>
+    </w:p>
+    <w:p>
+      <w:pPr>
+        <w:pStyle w:val="BodyText"/>
+      </w:pPr>
+      <w:r>
+        <w:t xml:space="preserve">Setup a metadata.yaml file:</w:t>
+      </w:r>
+      <w:r>
+        <w:t xml:space="preserve"> </w:t>
+      </w:r>
+      <w:r>
+        <w:rPr>
+          <w:rStyle w:val="VerbatimChar"/>
+        </w:rPr>
+        <w:t xml:space="preserve">--- title: My Fantastic Book author: Jane Doe date: 2025-11-09 identifier: doi:10.123456789/mybook lang: en-US ---</w:t>
+      </w:r>
+    </w:p>
+    <w:p>
+      <w:pPr>
+        <w:pStyle w:val="BodyText"/>
+      </w:pPr>
+      <w:r>
+        <w:t xml:space="preserve">Then use Pandoc to convert from markdown to ePub:</w:t>
+      </w:r>
+    </w:p>
+    <w:p>
+      <w:pPr>
+        <w:pStyle w:val="BlockText"/>
+      </w:pPr>
+      <w:r>
+        <w:rPr>
+          <w:rStyle w:val="VerbatimChar"/>
+        </w:rPr>
+        <w:t xml:space="preserve">pandoc my1st-etextbook-boilerplate-guide.md -o dist/output.epub --standalone --metadata-file=metadata.yaml --epub-cover-image=cover.png</w:t>
+      </w:r>
+    </w:p>
+    <w:p>
+      <w:pPr>
+        <w:pStyle w:val="FirstParagraph"/>
+      </w:pPr>
+      <w:r>
+        <w:t xml:space="preserve">Warning! This document currently fails the Kindle Preview import.</w:t>
+      </w:r>
+    </w:p>
+    <w:p>
+      <w:pPr>
+        <w:pStyle w:val="BodyText"/>
+      </w:pPr>
+      <w:r>
+        <w:t xml:space="preserve">Testing in progress for compatibility corrections.</w:t>
+      </w:r>
+    </w:p>
+    <w:p>
+      <w:pPr>
+        <w:pStyle w:val="BodyText"/>
+      </w:pPr>
+      <w:r>
+        <w:t xml:space="preserve">That testing is part of the purpose for the creation of this document.</w:t>
       </w:r>
     </w:p>
     <w:bookmarkEnd w:id="80"/>
-    <w:bookmarkStart w:id="81" w:name="language"/>
+    <w:bookmarkStart w:id="81" w:name="ms-word-docx-conversion"/>
     <w:p>
       <w:pPr>
         <w:pStyle w:val="Heading2"/>
@@ -6872,13 +6873,13 @@
         <w:rPr>
           <w:rStyle w:val="SectionNumber"/>
         </w:rPr>
-        <w:t xml:space="preserve">8.2</w:t>
+        <w:t xml:space="preserve">5.2</w:t>
       </w:r>
       <w:r>
         <w:tab/>
       </w:r>
       <w:r>
-        <w:t xml:space="preserve">Language</w:t>
+        <w:t xml:space="preserve">MS Word docx Conversion</w:t>
       </w:r>
     </w:p>
     <w:p>
@@ -6886,12 +6887,139 @@
         <w:pStyle w:val="FirstParagraph"/>
       </w:pPr>
       <w:r>
-        <w:t xml:space="preserve">If you are focused on Kindle publishing then you are probably focused on the US market. That means you should be using the English US dictionary as much as that might pain you.</w:t>
+        <w:t xml:space="preserve">Basic Markdown to docx conversion command in Pandocs:</w:t>
+      </w:r>
+    </w:p>
+    <w:p>
+      <w:pPr>
+        <w:pStyle w:val="BlockText"/>
+      </w:pPr>
+      <w:r>
+        <w:rPr>
+          <w:rStyle w:val="VerbatimChar"/>
+        </w:rPr>
+        <w:t xml:space="preserve">pandoc input.md -o output.docx</w:t>
+      </w:r>
+    </w:p>
+    <w:p>
+      <w:pPr>
+        <w:pStyle w:val="FirstParagraph"/>
+      </w:pPr>
+      <w:r>
+        <w:t xml:space="preserve">which for this document and github repo is:</w:t>
+      </w:r>
+    </w:p>
+    <w:p>
+      <w:pPr>
+        <w:pStyle w:val="BlockText"/>
+      </w:pPr>
+      <w:r>
+        <w:rPr>
+          <w:rStyle w:val="VerbatimChar"/>
+        </w:rPr>
+        <w:t xml:space="preserve">pandoc my1st-etextbook-boilerplate-guide.md -o dist/output.docx</w:t>
       </w:r>
     </w:p>
     <w:bookmarkEnd w:id="81"/>
+    <w:bookmarkStart w:id="82" w:name="section-numbering"/>
+    <w:p>
+      <w:pPr>
+        <w:pStyle w:val="Heading2"/>
+      </w:pPr>
+      <w:r>
+        <w:rPr>
+          <w:rStyle w:val="SectionNumber"/>
+        </w:rPr>
+        <w:t xml:space="preserve">5.3</w:t>
+      </w:r>
+      <w:r>
+        <w:tab/>
+      </w:r>
+      <w:r>
+        <w:t xml:space="preserve">Section Numbering</w:t>
+      </w:r>
+    </w:p>
+    <w:p>
+      <w:pPr>
+        <w:pStyle w:val="FirstParagraph"/>
+      </w:pPr>
+      <w:r>
+        <w:t xml:space="preserve">One of the pain points encountered during testing of this document was auto Chapter numbering.</w:t>
+      </w:r>
+    </w:p>
+    <w:p>
+      <w:pPr>
+        <w:pStyle w:val="BodyText"/>
+      </w:pPr>
+      <w:r>
+        <w:t xml:space="preserve">There is a facility in pandoc to do auto section numbering with the addition of this text to the command:</w:t>
+      </w:r>
+    </w:p>
+    <w:p>
+      <w:pPr>
+        <w:pStyle w:val="BlockText"/>
+      </w:pPr>
+      <w:r>
+        <w:rPr>
+          <w:rStyle w:val="VerbatimChar"/>
+        </w:rPr>
+        <w:t xml:space="preserve">--number-sections</w:t>
+      </w:r>
+    </w:p>
+    <w:p>
+      <w:pPr>
+        <w:pStyle w:val="FirstParagraph"/>
+      </w:pPr>
+      <w:r>
+        <w:t xml:space="preserve">which for this document results in the word conversion like this:</w:t>
+      </w:r>
+    </w:p>
+    <w:p>
+      <w:pPr>
+        <w:pStyle w:val="BlockText"/>
+      </w:pPr>
+      <w:r>
+        <w:rPr>
+          <w:rStyle w:val="VerbatimChar"/>
+        </w:rPr>
+        <w:t xml:space="preserve">pandoc my1st-etextbook-boilerplate-guide.md -o dist/output-numbered.docx --number-sections</w:t>
+      </w:r>
+    </w:p>
+    <w:p>
+      <w:pPr>
+        <w:pStyle w:val="FirstParagraph"/>
+      </w:pPr>
+      <w:r>
+        <w:t xml:space="preserve">This gives us a great teired numbering format for headings so we can clearly illustrate heading depth to the reader.</w:t>
+      </w:r>
+    </w:p>
+    <w:p>
+      <w:pPr>
+        <w:pStyle w:val="BodyText"/>
+      </w:pPr>
+      <w:r>
+        <w:t xml:space="preserve">I would recommend doing this.</w:t>
+      </w:r>
+    </w:p>
+    <w:p>
+      <w:pPr>
+        <w:pStyle w:val="BodyText"/>
+      </w:pPr>
+      <w:r>
+        <w:t xml:space="preserve">Leads to the question of how we skip headings for the front matter though?</w:t>
+      </w:r>
+    </w:p>
+    <w:p>
+      <w:pPr>
+        <w:pStyle w:val="BodyText"/>
+      </w:pPr>
+      <w:r>
+        <w:t xml:space="preserve">As a result of the adoption of this approach the word Chapter was removed from headings.</w:t>
+      </w:r>
+    </w:p>
     <w:bookmarkEnd w:id="82"/>
-    <w:bookmarkStart w:id="85" w:name="chapter-6-testing"/>
+    <w:bookmarkEnd w:id="83"/>
+    <w:bookmarkStart w:id="86" w:name="testing"/>
     <w:p>
       <w:pPr>
         <w:pStyle w:val="Heading1"/>
@@ -6900,13 +7028,13 @@
         <w:rPr>
           <w:rStyle w:val="SectionNumber"/>
         </w:rPr>
-        <w:t xml:space="preserve">9</w:t>
+        <w:t xml:space="preserve">6</w:t>
       </w:r>
       <w:r>
         <w:tab/>
       </w:r>
       <w:r>
-        <w:t xml:space="preserve">Chapter 6: Testing</w:t>
+        <w:t xml:space="preserve">TESTING</w:t>
       </w:r>
     </w:p>
     <w:p>
@@ -7037,7 +7165,7 @@
         <w:t xml:space="preserve">Test Dark and Light mode on tablets and phones.</w:t>
       </w:r>
     </w:p>
-    <w:bookmarkStart w:id="83" w:name="kindle-create-testing"/>
+    <w:bookmarkStart w:id="84" w:name="kindle-create-testing"/>
     <w:p>
       <w:pPr>
         <w:pStyle w:val="Heading2"/>
@@ -7046,7 +7174,7 @@
         <w:rPr>
           <w:rStyle w:val="SectionNumber"/>
         </w:rPr>
-        <w:t xml:space="preserve">9.1</w:t>
+        <w:t xml:space="preserve">6.1</w:t>
       </w:r>
       <w:r>
         <w:tab/>
@@ -7138,8 +7266,8 @@
         <w:t xml:space="preserve">Block quote format doesn’t convert.</w:t>
       </w:r>
     </w:p>
-    <w:bookmarkEnd w:id="83"/>
-    <w:bookmarkStart w:id="84" w:name="kindle-preview-testing"/>
+    <w:bookmarkEnd w:id="84"/>
+    <w:bookmarkStart w:id="85" w:name="kindle-preview-testing"/>
     <w:p>
       <w:pPr>
         <w:pStyle w:val="Heading2"/>
@@ -7148,7 +7276,7 @@
         <w:rPr>
           <w:rStyle w:val="SectionNumber"/>
         </w:rPr>
-        <w:t xml:space="preserve">9.2</w:t>
+        <w:t xml:space="preserve">6.2</w:t>
       </w:r>
       <w:r>
         <w:tab/>
@@ -7173,9 +7301,9 @@
         <w:t xml:space="preserve">Testing in progress.</w:t>
       </w:r>
     </w:p>
-    <w:bookmarkEnd w:id="84"/>
     <w:bookmarkEnd w:id="85"/>
-    <w:bookmarkStart w:id="105" w:name="end-matter"/>
+    <w:bookmarkEnd w:id="86"/>
+    <w:bookmarkStart w:id="106" w:name="end-matter"/>
     <w:p>
       <w:pPr>
         <w:pStyle w:val="Heading1"/>
@@ -7184,7 +7312,7 @@
         <w:rPr>
           <w:rStyle w:val="SectionNumber"/>
         </w:rPr>
-        <w:t xml:space="preserve">10</w:t>
+        <w:t xml:space="preserve">7</w:t>
       </w:r>
       <w:r>
         <w:tab/>
@@ -7201,7 +7329,7 @@
         <w:t xml:space="preserve">This is the sort of content that Kindle Create with the addition of Resources and References headings and Appendix.</w:t>
       </w:r>
     </w:p>
-    <w:bookmarkStart w:id="90" w:name="about-the-author"/>
+    <w:bookmarkStart w:id="91" w:name="about-the-author"/>
     <w:p>
       <w:pPr>
         <w:pStyle w:val="Heading2"/>
@@ -7210,7 +7338,7 @@
         <w:rPr>
           <w:rStyle w:val="SectionNumber"/>
         </w:rPr>
-        <w:t xml:space="preserve">10.1</w:t>
+        <w:t xml:space="preserve">7.1</w:t>
       </w:r>
       <w:r>
         <w:tab/>
@@ -7260,7 +7388,7 @@
       <w:pPr>
         <w:pStyle w:val="BodyText"/>
       </w:pPr>
-      <w:hyperlink r:id="rId86">
+      <w:hyperlink r:id="rId87">
         <w:r>
           <w:rPr>
             <w:rStyle w:val="Hyperlink"/>
@@ -7296,18 +7424,18 @@
             <wp:inline>
               <wp:extent cx="5080000" cy="5080000"/>
               <wp:effectExtent b="0" l="0" r="0" t="0"/>
-              <wp:docPr descr="Harry Longworth" title="" id="88" name="Picture"/>
+              <wp:docPr descr="Harry Longworth" title="" id="89" name="Picture"/>
               <a:graphic>
                 <a:graphicData uri="http://schemas.openxmlformats.org/drawingml/2006/picture">
                   <pic:pic>
                     <pic:nvPicPr>
-                      <pic:cNvPr descr="media/harry-longworth.jpg" id="89" name="Picture"/>
+                      <pic:cNvPr descr="media/harry-longworth.jpg" id="90" name="Picture"/>
                       <pic:cNvPicPr>
                         <a:picLocks noChangeArrowheads="1" noChangeAspect="1"/>
                       </pic:cNvPicPr>
                     </pic:nvPicPr>
                     <pic:blipFill>
-                      <a:blip r:embed="rId87"/>
+                      <a:blip r:embed="rId88"/>
                       <a:stretch>
                         <a:fillRect/>
                       </a:stretch>
@@ -7335,8 +7463,8 @@
         </w:r>
       </w:hyperlink>
     </w:p>
-    <w:bookmarkEnd w:id="90"/>
-    <w:bookmarkStart w:id="95" w:name="resources-and-links"/>
+    <w:bookmarkEnd w:id="91"/>
+    <w:bookmarkStart w:id="96" w:name="resources-and-links"/>
     <w:p>
       <w:pPr>
         <w:pStyle w:val="Heading2"/>
@@ -7345,7 +7473,7 @@
         <w:rPr>
           <w:rStyle w:val="SectionNumber"/>
         </w:rPr>
-        <w:t xml:space="preserve">10.2</w:t>
+        <w:t xml:space="preserve">7.2</w:t>
       </w:r>
       <w:r>
         <w:tab/>
@@ -7354,7 +7482,7 @@
         <w:t xml:space="preserve">Resources and Links</w:t>
       </w:r>
     </w:p>
-    <w:bookmarkStart w:id="92" w:name="markdown"/>
+    <w:bookmarkStart w:id="93" w:name="markdown-1"/>
     <w:p>
       <w:pPr>
         <w:pStyle w:val="Heading3"/>
@@ -7363,7 +7491,7 @@
         <w:rPr>
           <w:rStyle w:val="SectionNumber"/>
         </w:rPr>
-        <w:t xml:space="preserve">10.2.1</w:t>
+        <w:t xml:space="preserve">7.2.1</w:t>
       </w:r>
       <w:r>
         <w:tab/>
@@ -7401,7 +7529,7 @@
       <w:r>
         <w:t xml:space="preserve"> </w:t>
       </w:r>
-      <w:hyperlink r:id="rId91">
+      <w:hyperlink r:id="rId92">
         <w:r>
           <w:rPr>
             <w:rStyle w:val="Hyperlink"/>
@@ -7410,8 +7538,8 @@
         </w:r>
       </w:hyperlink>
     </w:p>
-    <w:bookmarkEnd w:id="92"/>
-    <w:bookmarkStart w:id="94" w:name="vs-code"/>
+    <w:bookmarkEnd w:id="93"/>
+    <w:bookmarkStart w:id="95" w:name="vs-code"/>
     <w:p>
       <w:pPr>
         <w:pStyle w:val="Heading3"/>
@@ -7420,7 +7548,7 @@
         <w:rPr>
           <w:rStyle w:val="SectionNumber"/>
         </w:rPr>
-        <w:t xml:space="preserve">10.2.2</w:t>
+        <w:t xml:space="preserve">7.2.2</w:t>
       </w:r>
       <w:r>
         <w:tab/>
@@ -7439,7 +7567,7 @@
       <w:r>
         <w:t xml:space="preserve"> </w:t>
       </w:r>
-      <w:hyperlink r:id="rId93">
+      <w:hyperlink r:id="rId94">
         <w:r>
           <w:rPr>
             <w:rStyle w:val="Hyperlink"/>
@@ -7448,9 +7576,9 @@
         </w:r>
       </w:hyperlink>
     </w:p>
-    <w:bookmarkEnd w:id="94"/>
     <w:bookmarkEnd w:id="95"/>
-    <w:bookmarkStart w:id="97" w:name="references"/>
+    <w:bookmarkEnd w:id="96"/>
+    <w:bookmarkStart w:id="98" w:name="references"/>
     <w:p>
       <w:pPr>
         <w:pStyle w:val="Heading2"/>
@@ -7459,7 +7587,7 @@
         <w:rPr>
           <w:rStyle w:val="SectionNumber"/>
         </w:rPr>
-        <w:t xml:space="preserve">10.3</w:t>
+        <w:t xml:space="preserve">7.3</w:t>
       </w:r>
       <w:r>
         <w:tab/>
@@ -7478,7 +7606,7 @@
       <w:r>
         <w:br/>
       </w:r>
-      <w:hyperlink r:id="rId96">
+      <w:hyperlink r:id="rId97">
         <w:r>
           <w:rPr>
             <w:rStyle w:val="Hyperlink"/>
@@ -7487,8 +7615,8 @@
         </w:r>
       </w:hyperlink>
     </w:p>
-    <w:bookmarkEnd w:id="97"/>
-    <w:bookmarkStart w:id="99" w:name="appendix-a---markdown-cheat-sheet"/>
+    <w:bookmarkEnd w:id="98"/>
+    <w:bookmarkStart w:id="100" w:name="appendix-a---markdown-cheat-sheet"/>
     <w:p>
       <w:pPr>
         <w:pStyle w:val="Heading2"/>
@@ -7497,7 +7625,7 @@
         <w:rPr>
           <w:rStyle w:val="SectionNumber"/>
         </w:rPr>
-        <w:t xml:space="preserve">10.4</w:t>
+        <w:t xml:space="preserve">7.4</w:t>
       </w:r>
       <w:r>
         <w:tab/>
@@ -8413,7 +8541,7 @@
       <w:pPr>
         <w:pStyle w:val="BodyText"/>
       </w:pPr>
-      <w:hyperlink r:id="rId98">
+      <w:hyperlink r:id="rId99">
         <w:r>
           <w:rPr>
             <w:rStyle w:val="Hyperlink"/>
@@ -8422,8 +8550,8 @@
         </w:r>
       </w:hyperlink>
     </w:p>
-    <w:bookmarkEnd w:id="99"/>
-    <w:bookmarkStart w:id="100" w:name="praise-for-the-author"/>
+    <w:bookmarkEnd w:id="100"/>
+    <w:bookmarkStart w:id="101" w:name="praise-for-the-author"/>
     <w:p>
       <w:pPr>
         <w:pStyle w:val="Heading2"/>
@@ -8432,7 +8560,7 @@
         <w:rPr>
           <w:rStyle w:val="SectionNumber"/>
         </w:rPr>
-        <w:t xml:space="preserve">10.5</w:t>
+        <w:t xml:space="preserve">7.5</w:t>
       </w:r>
       <w:r>
         <w:tab/>
@@ -8449,8 +8577,8 @@
         <w:t xml:space="preserve">Insert your positive reviews here</w:t>
       </w:r>
     </w:p>
-    <w:bookmarkEnd w:id="100"/>
-    <w:bookmarkStart w:id="101" w:name="review-this-book-please"/>
+    <w:bookmarkEnd w:id="101"/>
+    <w:bookmarkStart w:id="102" w:name="review-this-book-please"/>
     <w:p>
       <w:pPr>
         <w:pStyle w:val="Heading2"/>
@@ -8459,7 +8587,7 @@
         <w:rPr>
           <w:rStyle w:val="SectionNumber"/>
         </w:rPr>
-        <w:t xml:space="preserve">10.6</w:t>
+        <w:t xml:space="preserve">7.6</w:t>
       </w:r>
       <w:r>
         <w:tab/>
@@ -8492,8 +8620,8 @@
         <w:t xml:space="preserve">Thank you for reading this far!</w:t>
       </w:r>
     </w:p>
-    <w:bookmarkEnd w:id="101"/>
-    <w:bookmarkStart w:id="102" w:name="books-by-this-author"/>
+    <w:bookmarkEnd w:id="102"/>
+    <w:bookmarkStart w:id="103" w:name="books-by-this-author"/>
     <w:p>
       <w:pPr>
         <w:pStyle w:val="Heading2"/>
@@ -8502,7 +8630,7 @@
         <w:rPr>
           <w:rStyle w:val="SectionNumber"/>
         </w:rPr>
-        <w:t xml:space="preserve">10.7</w:t>
+        <w:t xml:space="preserve">7.7</w:t>
       </w:r>
       <w:r>
         <w:tab/>
@@ -8519,8 +8647,8 @@
         <w:t xml:space="preserve">See the My1st.org website for current books in this series.</w:t>
       </w:r>
     </w:p>
-    <w:bookmarkEnd w:id="102"/>
-    <w:bookmarkStart w:id="103" w:name="books-in-this-series"/>
+    <w:bookmarkEnd w:id="103"/>
+    <w:bookmarkStart w:id="104" w:name="books-in-this-series"/>
     <w:p>
       <w:pPr>
         <w:pStyle w:val="Heading2"/>
@@ -8529,7 +8657,7 @@
         <w:rPr>
           <w:rStyle w:val="SectionNumber"/>
         </w:rPr>
-        <w:t xml:space="preserve">10.8</w:t>
+        <w:t xml:space="preserve">7.8</w:t>
       </w:r>
       <w:r>
         <w:tab/>
@@ -8546,8 +8674,8 @@
         <w:t xml:space="preserve">See the My1st.org website for current books in this series.</w:t>
       </w:r>
     </w:p>
-    <w:bookmarkEnd w:id="103"/>
-    <w:bookmarkStart w:id="104" w:name="acknowledgement"/>
+    <w:bookmarkEnd w:id="104"/>
+    <w:bookmarkStart w:id="105" w:name="acknowledgement"/>
     <w:p>
       <w:pPr>
         <w:pStyle w:val="Heading2"/>
@@ -8556,7 +8684,7 @@
         <w:rPr>
           <w:rStyle w:val="SectionNumber"/>
         </w:rPr>
-        <w:t xml:space="preserve">10.9</w:t>
+        <w:t xml:space="preserve">7.9</w:t>
       </w:r>
       <w:r>
         <w:tab/>
@@ -8573,8 +8701,8 @@
         <w:t xml:space="preserve">Without the work of open source creators around the world this work would not have been possible! Thank you.</w:t>
       </w:r>
     </w:p>
-    <w:bookmarkEnd w:id="104"/>
     <w:bookmarkEnd w:id="105"/>
+    <w:bookmarkEnd w:id="106"/>
     <w:sectPr>
       <w:footnotePr>
         <w:numRestart w:val="eachSect"/>
@@ -8604,26 +8732,26 @@
       </w:r>
     </w:p>
   </w:footnote>
+  <w:footnote w:id="66">
+    <w:p>
+      <w:pPr>
+        <w:pStyle w:val="FootnoteText"/>
+      </w:pPr>
+      <w:r>
+        <w:rPr>
+          <w:rStyle w:val="FootnoteReference"/>
+        </w:rPr>
+        <w:footnoteRef/>
+      </w:r>
+      <w:r>
+        <w:t xml:space="preserve"> </w:t>
+      </w:r>
+      <w:r>
+        <w:t xml:space="preserve">This is the footnote.</w:t>
+      </w:r>
+    </w:p>
+  </w:footnote>
   <w:footnote w:id="67">
-    <w:p>
-      <w:pPr>
-        <w:pStyle w:val="FootnoteText"/>
-      </w:pPr>
-      <w:r>
-        <w:rPr>
-          <w:rStyle w:val="FootnoteReference"/>
-        </w:rPr>
-        <w:footnoteRef/>
-      </w:r>
-      <w:r>
-        <w:t xml:space="preserve"> </w:t>
-      </w:r>
-      <w:r>
-        <w:t xml:space="preserve">This is the footnote.</w:t>
-      </w:r>
-    </w:p>
-  </w:footnote>
-  <w:footnote w:id="68">
     <w:p>
       <w:pPr>
         <w:pStyle w:val="FootnoteText"/>

</xml_diff>